<commit_message>
added section on dual envelope generator
</commit_message>
<xml_diff>
--- a/MindBrain_user_docs/user_doc_drafts/MindBrain_doc1.docx
+++ b/MindBrain_user_docs/user_doc_drafts/MindBrain_doc1.docx
@@ -141,7 +141,19 @@
         <w:rPr>
           <w:rFonts w:ascii="Century Gothic" w:hAnsi="Century Gothic"/>
         </w:rPr>
-        <w:t>The MindBrain is a two input, eight output AC or DC coupled computer to CV interface</w:t>
+        <w:t>The MindBrain is a two input, eight output AC or DC coupled</w:t>
+      </w:r>
+      <w:r>
+        <w:rPr>
+          <w:rFonts w:ascii="Century Gothic" w:hAnsi="Century Gothic"/>
+        </w:rPr>
+        <w:t xml:space="preserve"> two-way</w:t>
+      </w:r>
+      <w:r>
+        <w:rPr>
+          <w:rFonts w:ascii="Century Gothic" w:hAnsi="Century Gothic"/>
+        </w:rPr>
+        <w:t xml:space="preserve"> computer to CV interface</w:t>
       </w:r>
       <w:r>
         <w:rPr>
@@ -349,8 +361,332 @@
         </w:rPr>
         <w:t xml:space="preserve">The first pair of devices in the MindBrain Software Package is to allow the user to tune oscillators in a modular system and control them using pitch information from Live. This system allows for reliable tuning between multiple oscillators and software instruments if used correctly. </w:t>
       </w:r>
+    </w:p>
+    <w:p>
+      <w:pPr>
+        <w:tabs>
+          <w:tab w:val="left" w:pos="2160"/>
+        </w:tabs>
+        <w:rPr>
+          <w:rFonts w:ascii="Century Gothic" w:hAnsi="Century Gothic"/>
+        </w:rPr>
+      </w:pPr>
+    </w:p>
+    <w:p>
+      <w:pPr>
+        <w:tabs>
+          <w:tab w:val="left" w:pos="2160"/>
+        </w:tabs>
+        <w:rPr>
+          <w:rFonts w:ascii="Century Gothic" w:hAnsi="Century Gothic"/>
+        </w:rPr>
+      </w:pPr>
+    </w:p>
+    <w:p>
+      <w:pPr>
+        <w:tabs>
+          <w:tab w:val="left" w:pos="2160"/>
+        </w:tabs>
+        <w:rPr>
+          <w:rFonts w:ascii="Century Gothic" w:hAnsi="Century Gothic"/>
+          <w:sz w:val="40"/>
+          <w:szCs w:val="40"/>
+        </w:rPr>
+      </w:pPr>
+      <w:r>
+        <w:rPr>
+          <w:rFonts w:ascii="Century Gothic" w:hAnsi="Century Gothic"/>
+          <w:sz w:val="40"/>
+          <w:szCs w:val="40"/>
+        </w:rPr>
+        <w:t>MIDI to Gate/Trigger</w:t>
+      </w:r>
+    </w:p>
+    <w:p>
+      <w:pPr>
+        <w:tabs>
+          <w:tab w:val="left" w:pos="2160"/>
+        </w:tabs>
+        <w:rPr>
+          <w:rFonts w:ascii="Century Gothic" w:hAnsi="Century Gothic"/>
+        </w:rPr>
+      </w:pPr>
+    </w:p>
+    <w:p>
+      <w:pPr>
+        <w:tabs>
+          <w:tab w:val="left" w:pos="2160"/>
+        </w:tabs>
+        <w:rPr>
+          <w:rFonts w:ascii="Century Gothic" w:hAnsi="Century Gothic"/>
+        </w:rPr>
+      </w:pPr>
+    </w:p>
+    <w:p>
+      <w:pPr>
+        <w:tabs>
+          <w:tab w:val="left" w:pos="2160"/>
+        </w:tabs>
+        <w:rPr>
+          <w:rFonts w:ascii="Century Gothic" w:hAnsi="Century Gothic"/>
+        </w:rPr>
+      </w:pPr>
+      <w:r>
+        <w:rPr>
+          <w:rFonts w:ascii="Century Gothic" w:hAnsi="Century Gothic"/>
+        </w:rPr>
+        <w:t>The MIDI to Gate/Trigger</w:t>
+      </w:r>
+      <w:r>
+        <w:rPr>
+          <w:rFonts w:ascii="Century Gothic" w:hAnsi="Century Gothic"/>
+        </w:rPr>
+        <w:t xml:space="preserve"> is a simple device that outputs a single Gate or Trigger output for each incoming MIDI note. This device can be used </w:t>
+      </w:r>
+      <w:r>
+        <w:rPr>
+          <w:rFonts w:ascii="Century Gothic" w:hAnsi="Century Gothic"/>
+        </w:rPr>
+        <w:t>to trigger sequencers and/or envelope generators based on incoming MIDI</w:t>
+      </w:r>
+      <w:r>
+        <w:rPr>
+          <w:rFonts w:ascii="Century Gothic" w:hAnsi="Century Gothic"/>
+        </w:rPr>
+        <w:t xml:space="preserve"> notes.</w:t>
+      </w:r>
+    </w:p>
+    <w:p>
+      <w:pPr>
+        <w:tabs>
+          <w:tab w:val="left" w:pos="2160"/>
+        </w:tabs>
+        <w:rPr>
+          <w:rFonts w:ascii="Century Gothic" w:hAnsi="Century Gothic"/>
+        </w:rPr>
+      </w:pPr>
+    </w:p>
+    <w:p>
+      <w:pPr>
+        <w:tabs>
+          <w:tab w:val="left" w:pos="2160"/>
+        </w:tabs>
+        <w:rPr>
+          <w:rFonts w:ascii="Century Gothic" w:hAnsi="Century Gothic"/>
+        </w:rPr>
+      </w:pPr>
+    </w:p>
+    <w:p>
+      <w:pPr>
+        <w:tabs>
+          <w:tab w:val="left" w:pos="2160"/>
+        </w:tabs>
+        <w:rPr>
+          <w:rFonts w:ascii="Century Gothic" w:hAnsi="Century Gothic"/>
+          <w:sz w:val="40"/>
+          <w:szCs w:val="40"/>
+        </w:rPr>
+      </w:pPr>
+      <w:r>
+        <w:rPr>
+          <w:rFonts w:ascii="Century Gothic" w:hAnsi="Century Gothic"/>
+          <w:sz w:val="40"/>
+          <w:szCs w:val="40"/>
+        </w:rPr>
+        <w:t xml:space="preserve">Dual Envelope Generator </w:t>
+      </w:r>
+    </w:p>
+    <w:p>
+      <w:pPr>
+        <w:tabs>
+          <w:tab w:val="left" w:pos="2160"/>
+        </w:tabs>
+        <w:rPr>
+          <w:rFonts w:ascii="Century Gothic" w:hAnsi="Century Gothic"/>
+        </w:rPr>
+      </w:pPr>
+    </w:p>
+    <w:p>
+      <w:pPr>
+        <w:tabs>
+          <w:tab w:val="left" w:pos="2160"/>
+        </w:tabs>
+        <w:rPr>
+          <w:rFonts w:ascii="Century Gothic" w:hAnsi="Century Gothic"/>
+        </w:rPr>
+      </w:pPr>
+    </w:p>
+    <w:p>
+      <w:pPr>
+        <w:tabs>
+          <w:tab w:val="left" w:pos="2160"/>
+        </w:tabs>
+        <w:rPr>
+          <w:rFonts w:ascii="Century Gothic" w:hAnsi="Century Gothic"/>
+        </w:rPr>
+      </w:pPr>
+      <w:r>
+        <w:rPr>
+          <w:rFonts w:ascii="Century Gothic" w:hAnsi="Century Gothic"/>
+        </w:rPr>
+        <w:t xml:space="preserve">The Dual Envelope Generator is a versatile </w:t>
+      </w:r>
+      <w:r>
+        <w:rPr>
+          <w:rFonts w:ascii="Century Gothic" w:hAnsi="Century Gothic"/>
+        </w:rPr>
+        <w:t xml:space="preserve">modulation source. </w:t>
+      </w:r>
+      <w:r>
+        <w:rPr>
+          <w:rFonts w:ascii="Century Gothic" w:hAnsi="Century Gothic"/>
+        </w:rPr>
+        <w:t>Each side of the Dual Envelope Generator can be set to one of two modes – th</w:t>
+      </w:r>
+      <w:r>
+        <w:rPr>
+          <w:rFonts w:ascii="Century Gothic" w:hAnsi="Century Gothic"/>
+        </w:rPr>
+        <w:t>e N-Point Envelope Generator or</w:t>
+      </w:r>
+      <w:r>
+        <w:rPr>
+          <w:rFonts w:ascii="Century Gothic" w:hAnsi="Century Gothic"/>
+        </w:rPr>
+        <w:t xml:space="preserve"> the classic West Coast style Rise/Fall Envelope Generator</w:t>
+      </w:r>
+      <w:r>
+        <w:rPr>
+          <w:rFonts w:ascii="Century Gothic" w:hAnsi="Century Gothic"/>
+        </w:rPr>
+        <w:t xml:space="preserve">. Both modes allow either triggered or cycling operation. </w:t>
+      </w:r>
       <w:bookmarkStart w:id="0" w:name="_GoBack"/>
       <w:bookmarkEnd w:id="0"/>
+      <w:r>
+        <w:rPr>
+          <w:rFonts w:ascii="Century Gothic" w:hAnsi="Century Gothic"/>
+        </w:rPr>
+        <w:t xml:space="preserve">  </w:t>
+      </w:r>
+    </w:p>
+    <w:p>
+      <w:pPr>
+        <w:tabs>
+          <w:tab w:val="left" w:pos="2160"/>
+        </w:tabs>
+        <w:rPr>
+          <w:rFonts w:ascii="Century Gothic" w:hAnsi="Century Gothic"/>
+        </w:rPr>
+      </w:pPr>
+    </w:p>
+    <w:p>
+      <w:pPr>
+        <w:tabs>
+          <w:tab w:val="left" w:pos="2160"/>
+        </w:tabs>
+        <w:rPr>
+          <w:rFonts w:ascii="Century Gothic" w:hAnsi="Century Gothic"/>
+        </w:rPr>
+      </w:pPr>
+    </w:p>
+    <w:p>
+      <w:pPr>
+        <w:tabs>
+          <w:tab w:val="left" w:pos="2160"/>
+        </w:tabs>
+        <w:rPr>
+          <w:rFonts w:ascii="Century Gothic" w:hAnsi="Century Gothic"/>
+          <w:sz w:val="40"/>
+          <w:szCs w:val="40"/>
+        </w:rPr>
+      </w:pPr>
+      <w:r>
+        <w:rPr>
+          <w:rFonts w:ascii="Century Gothic" w:hAnsi="Century Gothic"/>
+          <w:sz w:val="40"/>
+          <w:szCs w:val="40"/>
+        </w:rPr>
+        <w:t>Dual Random Generator</w:t>
+      </w:r>
+    </w:p>
+    <w:p>
+      <w:pPr>
+        <w:tabs>
+          <w:tab w:val="left" w:pos="2160"/>
+        </w:tabs>
+        <w:rPr>
+          <w:rFonts w:ascii="Century Gothic" w:hAnsi="Century Gothic"/>
+        </w:rPr>
+      </w:pPr>
+    </w:p>
+    <w:p>
+      <w:pPr>
+        <w:tabs>
+          <w:tab w:val="left" w:pos="2160"/>
+        </w:tabs>
+        <w:rPr>
+          <w:rFonts w:ascii="Century Gothic" w:hAnsi="Century Gothic"/>
+        </w:rPr>
+      </w:pPr>
+    </w:p>
+    <w:p>
+      <w:pPr>
+        <w:tabs>
+          <w:tab w:val="left" w:pos="2160"/>
+        </w:tabs>
+        <w:rPr>
+          <w:rFonts w:ascii="Century Gothic" w:hAnsi="Century Gothic"/>
+        </w:rPr>
+      </w:pPr>
+      <w:r>
+        <w:rPr>
+          <w:rFonts w:ascii="Century Gothic" w:hAnsi="Century Gothic"/>
+        </w:rPr>
+        <w:t>Text here</w:t>
+      </w:r>
+    </w:p>
+    <w:p>
+      <w:pPr>
+        <w:tabs>
+          <w:tab w:val="left" w:pos="2160"/>
+        </w:tabs>
+        <w:rPr>
+          <w:rFonts w:ascii="Century Gothic" w:hAnsi="Century Gothic"/>
+        </w:rPr>
+      </w:pPr>
+    </w:p>
+    <w:p>
+      <w:pPr>
+        <w:tabs>
+          <w:tab w:val="left" w:pos="2160"/>
+        </w:tabs>
+        <w:rPr>
+          <w:rFonts w:ascii="Century Gothic" w:hAnsi="Century Gothic"/>
+        </w:rPr>
+      </w:pPr>
+    </w:p>
+    <w:p>
+      <w:pPr>
+        <w:tabs>
+          <w:tab w:val="left" w:pos="2160"/>
+        </w:tabs>
+        <w:rPr>
+          <w:rFonts w:ascii="Century Gothic" w:hAnsi="Century Gothic"/>
+        </w:rPr>
+      </w:pPr>
+    </w:p>
+    <w:p>
+      <w:pPr>
+        <w:tabs>
+          <w:tab w:val="left" w:pos="2160"/>
+        </w:tabs>
+        <w:rPr>
+          <w:rFonts w:ascii="Century Gothic" w:hAnsi="Century Gothic"/>
+          <w:sz w:val="40"/>
+          <w:szCs w:val="40"/>
+        </w:rPr>
+      </w:pPr>
     </w:p>
     <w:p>
       <w:pPr>
@@ -612,6 +948,7 @@
   <w:style w:type="character" w:default="1" w:styleId="DefaultParagraphFont">
     <w:name w:val="Default Paragraph Font"/>
     <w:uiPriority w:val="1"/>
+    <w:semiHidden/>
     <w:unhideWhenUsed/>
   </w:style>
   <w:style w:type="table" w:default="1" w:styleId="TableNormal">
@@ -824,6 +1161,7 @@
   <w:style w:type="character" w:default="1" w:styleId="DefaultParagraphFont">
     <w:name w:val="Default Paragraph Font"/>
     <w:uiPriority w:val="1"/>
+    <w:semiHidden/>
     <w:unhideWhenUsed/>
   </w:style>
   <w:style w:type="table" w:default="1" w:styleId="TableNormal">

</xml_diff>

<commit_message>
added description of dual random generator
</commit_message>
<xml_diff>
--- a/MindBrain_user_docs/user_doc_drafts/MindBrain_doc1.docx
+++ b/MindBrain_user_docs/user_doc_drafts/MindBrain_doc1.docx
@@ -561,90 +561,108 @@
         </w:rPr>
         <w:t xml:space="preserve">. Both modes allow either triggered or cycling operation. </w:t>
       </w:r>
+      <w:r>
+        <w:rPr>
+          <w:rFonts w:ascii="Century Gothic" w:hAnsi="Century Gothic"/>
+        </w:rPr>
+        <w:t xml:space="preserve">  </w:t>
+      </w:r>
+    </w:p>
+    <w:p>
+      <w:pPr>
+        <w:tabs>
+          <w:tab w:val="left" w:pos="2160"/>
+        </w:tabs>
+        <w:rPr>
+          <w:rFonts w:ascii="Century Gothic" w:hAnsi="Century Gothic"/>
+        </w:rPr>
+      </w:pPr>
+    </w:p>
+    <w:p>
+      <w:pPr>
+        <w:tabs>
+          <w:tab w:val="left" w:pos="2160"/>
+        </w:tabs>
+        <w:rPr>
+          <w:rFonts w:ascii="Century Gothic" w:hAnsi="Century Gothic"/>
+        </w:rPr>
+      </w:pPr>
+    </w:p>
+    <w:p>
+      <w:pPr>
+        <w:tabs>
+          <w:tab w:val="left" w:pos="2160"/>
+        </w:tabs>
+        <w:rPr>
+          <w:rFonts w:ascii="Century Gothic" w:hAnsi="Century Gothic"/>
+          <w:sz w:val="40"/>
+          <w:szCs w:val="40"/>
+        </w:rPr>
+      </w:pPr>
+      <w:r>
+        <w:rPr>
+          <w:rFonts w:ascii="Century Gothic" w:hAnsi="Century Gothic"/>
+          <w:sz w:val="40"/>
+          <w:szCs w:val="40"/>
+        </w:rPr>
+        <w:t>Dual Random Generator</w:t>
+      </w:r>
+    </w:p>
+    <w:p>
+      <w:pPr>
+        <w:tabs>
+          <w:tab w:val="left" w:pos="2160"/>
+        </w:tabs>
+        <w:rPr>
+          <w:rFonts w:ascii="Century Gothic" w:hAnsi="Century Gothic"/>
+        </w:rPr>
+      </w:pPr>
+    </w:p>
+    <w:p>
+      <w:pPr>
+        <w:tabs>
+          <w:tab w:val="left" w:pos="2160"/>
+        </w:tabs>
+        <w:rPr>
+          <w:rFonts w:ascii="Century Gothic" w:hAnsi="Century Gothic"/>
+        </w:rPr>
+      </w:pPr>
+    </w:p>
+    <w:p>
+      <w:pPr>
+        <w:tabs>
+          <w:tab w:val="left" w:pos="2160"/>
+        </w:tabs>
+        <w:rPr>
+          <w:rFonts w:ascii="Century Gothic" w:hAnsi="Century Gothic"/>
+        </w:rPr>
+      </w:pPr>
+      <w:r>
+        <w:rPr>
+          <w:rFonts w:ascii="Century Gothic" w:hAnsi="Century Gothic"/>
+        </w:rPr>
+        <w:t xml:space="preserve">The Dual Random Generator device can be used to obtain many flavors </w:t>
+      </w:r>
+      <w:r>
+        <w:rPr>
+          <w:rFonts w:ascii="Century Gothic" w:hAnsi="Century Gothic"/>
+        </w:rPr>
+        <w:t>of random modulat</w:t>
+      </w:r>
+      <w:r>
+        <w:rPr>
+          <w:rFonts w:ascii="Century Gothic" w:hAnsi="Century Gothic"/>
+        </w:rPr>
+        <w:t>ion. Each side of the Dual Random Generator can be set to one of three modes – The first mode outputs random stepped voltages, the second mode outputs random smoothed voltages and the last mode outputs random gates or timing pulses. Each mode has controls for rate, variance and scaling functions like offset and depth. The</w:t>
+      </w:r>
+      <w:r>
+        <w:rPr>
+          <w:rFonts w:ascii="Century Gothic" w:hAnsi="Century Gothic"/>
+        </w:rPr>
+        <w:t xml:space="preserve"> Dual Random Generator </w:t>
+      </w:r>
       <w:bookmarkStart w:id="0" w:name="_GoBack"/>
       <w:bookmarkEnd w:id="0"/>
-      <w:r>
-        <w:rPr>
-          <w:rFonts w:ascii="Century Gothic" w:hAnsi="Century Gothic"/>
-        </w:rPr>
-        <w:t xml:space="preserve">  </w:t>
-      </w:r>
-    </w:p>
-    <w:p>
-      <w:pPr>
-        <w:tabs>
-          <w:tab w:val="left" w:pos="2160"/>
-        </w:tabs>
-        <w:rPr>
-          <w:rFonts w:ascii="Century Gothic" w:hAnsi="Century Gothic"/>
-        </w:rPr>
-      </w:pPr>
-    </w:p>
-    <w:p>
-      <w:pPr>
-        <w:tabs>
-          <w:tab w:val="left" w:pos="2160"/>
-        </w:tabs>
-        <w:rPr>
-          <w:rFonts w:ascii="Century Gothic" w:hAnsi="Century Gothic"/>
-        </w:rPr>
-      </w:pPr>
-    </w:p>
-    <w:p>
-      <w:pPr>
-        <w:tabs>
-          <w:tab w:val="left" w:pos="2160"/>
-        </w:tabs>
-        <w:rPr>
-          <w:rFonts w:ascii="Century Gothic" w:hAnsi="Century Gothic"/>
-          <w:sz w:val="40"/>
-          <w:szCs w:val="40"/>
-        </w:rPr>
-      </w:pPr>
-      <w:r>
-        <w:rPr>
-          <w:rFonts w:ascii="Century Gothic" w:hAnsi="Century Gothic"/>
-          <w:sz w:val="40"/>
-          <w:szCs w:val="40"/>
-        </w:rPr>
-        <w:t>Dual Random Generator</w:t>
-      </w:r>
-    </w:p>
-    <w:p>
-      <w:pPr>
-        <w:tabs>
-          <w:tab w:val="left" w:pos="2160"/>
-        </w:tabs>
-        <w:rPr>
-          <w:rFonts w:ascii="Century Gothic" w:hAnsi="Century Gothic"/>
-        </w:rPr>
-      </w:pPr>
-    </w:p>
-    <w:p>
-      <w:pPr>
-        <w:tabs>
-          <w:tab w:val="left" w:pos="2160"/>
-        </w:tabs>
-        <w:rPr>
-          <w:rFonts w:ascii="Century Gothic" w:hAnsi="Century Gothic"/>
-        </w:rPr>
-      </w:pPr>
-    </w:p>
-    <w:p>
-      <w:pPr>
-        <w:tabs>
-          <w:tab w:val="left" w:pos="2160"/>
-        </w:tabs>
-        <w:rPr>
-          <w:rFonts w:ascii="Century Gothic" w:hAnsi="Century Gothic"/>
-        </w:rPr>
-      </w:pPr>
-      <w:r>
-        <w:rPr>
-          <w:rFonts w:ascii="Century Gothic" w:hAnsi="Century Gothic"/>
-        </w:rPr>
-        <w:t>Text here</w:t>
-      </w:r>
     </w:p>
     <w:p>
       <w:pPr>

</xml_diff>

<commit_message>
added section on dual LFO
</commit_message>
<xml_diff>
--- a/MindBrain_user_docs/user_doc_drafts/MindBrain_doc1.docx
+++ b/MindBrain_user_docs/user_doc_drafts/MindBrain_doc1.docx
@@ -323,6 +323,22 @@
           <w:sz w:val="40"/>
           <w:szCs w:val="40"/>
         </w:rPr>
+        <w:t>MindBrain</w:t>
+      </w:r>
+      <w:r>
+        <w:rPr>
+          <w:rFonts w:ascii="Century Gothic" w:hAnsi="Century Gothic"/>
+          <w:sz w:val="40"/>
+          <w:szCs w:val="40"/>
+        </w:rPr>
+        <w:t xml:space="preserve"> </w:t>
+      </w:r>
+      <w:r>
+        <w:rPr>
+          <w:rFonts w:ascii="Century Gothic" w:hAnsi="Century Gothic"/>
+          <w:sz w:val="40"/>
+          <w:szCs w:val="40"/>
+        </w:rPr>
         <w:t>Pitch Calibration Tools</w:t>
       </w:r>
     </w:p>
@@ -371,298 +387,462 @@
           <w:rFonts w:ascii="Century Gothic" w:hAnsi="Century Gothic"/>
         </w:rPr>
       </w:pPr>
-    </w:p>
-    <w:p>
-      <w:pPr>
-        <w:tabs>
-          <w:tab w:val="left" w:pos="2160"/>
-        </w:tabs>
-        <w:rPr>
-          <w:rFonts w:ascii="Century Gothic" w:hAnsi="Century Gothic"/>
-        </w:rPr>
-      </w:pPr>
-    </w:p>
-    <w:p>
-      <w:pPr>
-        <w:tabs>
-          <w:tab w:val="left" w:pos="2160"/>
-        </w:tabs>
-        <w:rPr>
-          <w:rFonts w:ascii="Century Gothic" w:hAnsi="Century Gothic"/>
-          <w:sz w:val="40"/>
-          <w:szCs w:val="40"/>
-        </w:rPr>
-      </w:pPr>
-      <w:r>
-        <w:rPr>
-          <w:rFonts w:ascii="Century Gothic" w:hAnsi="Century Gothic"/>
-          <w:sz w:val="40"/>
-          <w:szCs w:val="40"/>
-        </w:rPr>
-        <w:t>MIDI to Gate/Trigger</w:t>
-      </w:r>
-    </w:p>
-    <w:p>
-      <w:pPr>
-        <w:tabs>
-          <w:tab w:val="left" w:pos="2160"/>
-        </w:tabs>
-        <w:rPr>
-          <w:rFonts w:ascii="Century Gothic" w:hAnsi="Century Gothic"/>
-        </w:rPr>
-      </w:pPr>
-    </w:p>
-    <w:p>
-      <w:pPr>
-        <w:tabs>
-          <w:tab w:val="left" w:pos="2160"/>
-        </w:tabs>
-        <w:rPr>
-          <w:rFonts w:ascii="Century Gothic" w:hAnsi="Century Gothic"/>
-        </w:rPr>
-      </w:pPr>
-    </w:p>
-    <w:p>
-      <w:pPr>
-        <w:tabs>
-          <w:tab w:val="left" w:pos="2160"/>
-        </w:tabs>
-        <w:rPr>
-          <w:rFonts w:ascii="Century Gothic" w:hAnsi="Century Gothic"/>
-        </w:rPr>
-      </w:pPr>
-      <w:r>
-        <w:rPr>
-          <w:rFonts w:ascii="Century Gothic" w:hAnsi="Century Gothic"/>
-        </w:rPr>
-        <w:t>The MIDI to Gate/Trigger</w:t>
-      </w:r>
-      <w:r>
-        <w:rPr>
-          <w:rFonts w:ascii="Century Gothic" w:hAnsi="Century Gothic"/>
-        </w:rPr>
-        <w:t xml:space="preserve"> is a simple device that outputs a single Gate or Trigger output for each incoming MIDI note. This device can be used </w:t>
-      </w:r>
-      <w:r>
-        <w:rPr>
-          <w:rFonts w:ascii="Century Gothic" w:hAnsi="Century Gothic"/>
-        </w:rPr>
-        <w:t>to trigger sequencers and/or envelope generators based on incoming MIDI</w:t>
-      </w:r>
-      <w:r>
-        <w:rPr>
-          <w:rFonts w:ascii="Century Gothic" w:hAnsi="Century Gothic"/>
-        </w:rPr>
-        <w:t xml:space="preserve"> notes.</w:t>
-      </w:r>
-    </w:p>
-    <w:p>
-      <w:pPr>
-        <w:tabs>
-          <w:tab w:val="left" w:pos="2160"/>
-        </w:tabs>
-        <w:rPr>
-          <w:rFonts w:ascii="Century Gothic" w:hAnsi="Century Gothic"/>
-        </w:rPr>
-      </w:pPr>
-    </w:p>
-    <w:p>
-      <w:pPr>
-        <w:tabs>
-          <w:tab w:val="left" w:pos="2160"/>
-        </w:tabs>
-        <w:rPr>
-          <w:rFonts w:ascii="Century Gothic" w:hAnsi="Century Gothic"/>
-        </w:rPr>
-      </w:pPr>
-    </w:p>
-    <w:p>
-      <w:pPr>
-        <w:tabs>
-          <w:tab w:val="left" w:pos="2160"/>
-        </w:tabs>
-        <w:rPr>
-          <w:rFonts w:ascii="Century Gothic" w:hAnsi="Century Gothic"/>
-          <w:sz w:val="40"/>
-          <w:szCs w:val="40"/>
-        </w:rPr>
-      </w:pPr>
-      <w:r>
-        <w:rPr>
-          <w:rFonts w:ascii="Century Gothic" w:hAnsi="Century Gothic"/>
-          <w:sz w:val="40"/>
-          <w:szCs w:val="40"/>
-        </w:rPr>
-        <w:t xml:space="preserve">Dual Envelope Generator </w:t>
-      </w:r>
-    </w:p>
-    <w:p>
-      <w:pPr>
-        <w:tabs>
-          <w:tab w:val="left" w:pos="2160"/>
-        </w:tabs>
-        <w:rPr>
-          <w:rFonts w:ascii="Century Gothic" w:hAnsi="Century Gothic"/>
-        </w:rPr>
-      </w:pPr>
-    </w:p>
-    <w:p>
-      <w:pPr>
-        <w:tabs>
-          <w:tab w:val="left" w:pos="2160"/>
-        </w:tabs>
-        <w:rPr>
-          <w:rFonts w:ascii="Century Gothic" w:hAnsi="Century Gothic"/>
-        </w:rPr>
-      </w:pPr>
-    </w:p>
-    <w:p>
-      <w:pPr>
-        <w:tabs>
-          <w:tab w:val="left" w:pos="2160"/>
-        </w:tabs>
-        <w:rPr>
-          <w:rFonts w:ascii="Century Gothic" w:hAnsi="Century Gothic"/>
-        </w:rPr>
-      </w:pPr>
-      <w:r>
-        <w:rPr>
-          <w:rFonts w:ascii="Century Gothic" w:hAnsi="Century Gothic"/>
-        </w:rPr>
-        <w:t xml:space="preserve">The Dual Envelope Generator is a versatile </w:t>
-      </w:r>
-      <w:r>
-        <w:rPr>
-          <w:rFonts w:ascii="Century Gothic" w:hAnsi="Century Gothic"/>
-        </w:rPr>
-        <w:t xml:space="preserve">modulation source. </w:t>
-      </w:r>
-      <w:r>
-        <w:rPr>
-          <w:rFonts w:ascii="Century Gothic" w:hAnsi="Century Gothic"/>
-        </w:rPr>
-        <w:t>Each side of the Dual Envelope Generator can be set to one of two modes – th</w:t>
-      </w:r>
-      <w:r>
-        <w:rPr>
-          <w:rFonts w:ascii="Century Gothic" w:hAnsi="Century Gothic"/>
-        </w:rPr>
-        <w:t>e N-Point Envelope Generator or</w:t>
-      </w:r>
-      <w:r>
-        <w:rPr>
-          <w:rFonts w:ascii="Century Gothic" w:hAnsi="Century Gothic"/>
-        </w:rPr>
-        <w:t xml:space="preserve"> the classic West Coast style Rise/Fall Envelope Generator</w:t>
-      </w:r>
-      <w:r>
-        <w:rPr>
-          <w:rFonts w:ascii="Century Gothic" w:hAnsi="Century Gothic"/>
-        </w:rPr>
-        <w:t xml:space="preserve">. Both modes allow either triggered or cycling operation. </w:t>
-      </w:r>
-      <w:r>
-        <w:rPr>
-          <w:rFonts w:ascii="Century Gothic" w:hAnsi="Century Gothic"/>
-        </w:rPr>
-        <w:t xml:space="preserve">  </w:t>
-      </w:r>
-    </w:p>
-    <w:p>
-      <w:pPr>
-        <w:tabs>
-          <w:tab w:val="left" w:pos="2160"/>
-        </w:tabs>
-        <w:rPr>
-          <w:rFonts w:ascii="Century Gothic" w:hAnsi="Century Gothic"/>
-        </w:rPr>
-      </w:pPr>
-    </w:p>
-    <w:p>
-      <w:pPr>
-        <w:tabs>
-          <w:tab w:val="left" w:pos="2160"/>
-        </w:tabs>
-        <w:rPr>
-          <w:rFonts w:ascii="Century Gothic" w:hAnsi="Century Gothic"/>
-        </w:rPr>
-      </w:pPr>
-    </w:p>
-    <w:p>
-      <w:pPr>
-        <w:tabs>
-          <w:tab w:val="left" w:pos="2160"/>
-        </w:tabs>
-        <w:rPr>
-          <w:rFonts w:ascii="Century Gothic" w:hAnsi="Century Gothic"/>
-          <w:sz w:val="40"/>
-          <w:szCs w:val="40"/>
-        </w:rPr>
-      </w:pPr>
-      <w:r>
-        <w:rPr>
-          <w:rFonts w:ascii="Century Gothic" w:hAnsi="Century Gothic"/>
-          <w:sz w:val="40"/>
-          <w:szCs w:val="40"/>
-        </w:rPr>
-        <w:t>Dual Random Generator</w:t>
-      </w:r>
-    </w:p>
-    <w:p>
-      <w:pPr>
-        <w:tabs>
-          <w:tab w:val="left" w:pos="2160"/>
-        </w:tabs>
-        <w:rPr>
-          <w:rFonts w:ascii="Century Gothic" w:hAnsi="Century Gothic"/>
-        </w:rPr>
-      </w:pPr>
-    </w:p>
-    <w:p>
-      <w:pPr>
-        <w:tabs>
-          <w:tab w:val="left" w:pos="2160"/>
-        </w:tabs>
-        <w:rPr>
-          <w:rFonts w:ascii="Century Gothic" w:hAnsi="Century Gothic"/>
-        </w:rPr>
-      </w:pPr>
-    </w:p>
-    <w:p>
-      <w:pPr>
-        <w:tabs>
-          <w:tab w:val="left" w:pos="2160"/>
-        </w:tabs>
-        <w:rPr>
-          <w:rFonts w:ascii="Century Gothic" w:hAnsi="Century Gothic"/>
-        </w:rPr>
-      </w:pPr>
-      <w:r>
-        <w:rPr>
-          <w:rFonts w:ascii="Century Gothic" w:hAnsi="Century Gothic"/>
-        </w:rPr>
-        <w:t xml:space="preserve">The Dual Random Generator device can be used to obtain many flavors </w:t>
-      </w:r>
-      <w:r>
-        <w:rPr>
-          <w:rFonts w:ascii="Century Gothic" w:hAnsi="Century Gothic"/>
-        </w:rPr>
-        <w:t>of random modulat</w:t>
-      </w:r>
-      <w:r>
-        <w:rPr>
-          <w:rFonts w:ascii="Century Gothic" w:hAnsi="Century Gothic"/>
-        </w:rPr>
-        <w:t>ion. Each side of the Dual Random Generator can be set to one of three modes – The first mode outputs random stepped voltages, the second mode outputs random smoothed voltages and the last mode outputs random gates or timing pulses. Each mode has controls for rate, variance and scaling functions like offset and depth. The</w:t>
-      </w:r>
-      <w:r>
-        <w:rPr>
-          <w:rFonts w:ascii="Century Gothic" w:hAnsi="Century Gothic"/>
-        </w:rPr>
-        <w:t xml:space="preserve"> Dual Random Generator </w:t>
-      </w:r>
       <w:bookmarkStart w:id="0" w:name="_GoBack"/>
       <w:bookmarkEnd w:id="0"/>
+    </w:p>
+    <w:p>
+      <w:pPr>
+        <w:tabs>
+          <w:tab w:val="left" w:pos="2160"/>
+        </w:tabs>
+        <w:rPr>
+          <w:rFonts w:ascii="Century Gothic" w:hAnsi="Century Gothic"/>
+        </w:rPr>
+      </w:pPr>
+    </w:p>
+    <w:p>
+      <w:pPr>
+        <w:tabs>
+          <w:tab w:val="left" w:pos="2160"/>
+        </w:tabs>
+        <w:rPr>
+          <w:rFonts w:ascii="Century Gothic" w:hAnsi="Century Gothic"/>
+          <w:sz w:val="40"/>
+          <w:szCs w:val="40"/>
+        </w:rPr>
+      </w:pPr>
+      <w:r>
+        <w:rPr>
+          <w:rFonts w:ascii="Century Gothic" w:hAnsi="Century Gothic"/>
+          <w:sz w:val="40"/>
+          <w:szCs w:val="40"/>
+        </w:rPr>
+        <w:t>MindBrain</w:t>
+      </w:r>
+      <w:r>
+        <w:rPr>
+          <w:rFonts w:ascii="Century Gothic" w:hAnsi="Century Gothic"/>
+          <w:sz w:val="40"/>
+          <w:szCs w:val="40"/>
+        </w:rPr>
+        <w:t xml:space="preserve"> </w:t>
+      </w:r>
+      <w:r>
+        <w:rPr>
+          <w:rFonts w:ascii="Century Gothic" w:hAnsi="Century Gothic"/>
+          <w:sz w:val="40"/>
+          <w:szCs w:val="40"/>
+        </w:rPr>
+        <w:t>MIDI to Gate/Trigger</w:t>
+      </w:r>
+    </w:p>
+    <w:p>
+      <w:pPr>
+        <w:tabs>
+          <w:tab w:val="left" w:pos="2160"/>
+        </w:tabs>
+        <w:rPr>
+          <w:rFonts w:ascii="Century Gothic" w:hAnsi="Century Gothic"/>
+        </w:rPr>
+      </w:pPr>
+    </w:p>
+    <w:p>
+      <w:pPr>
+        <w:tabs>
+          <w:tab w:val="left" w:pos="2160"/>
+        </w:tabs>
+        <w:rPr>
+          <w:rFonts w:ascii="Century Gothic" w:hAnsi="Century Gothic"/>
+        </w:rPr>
+      </w:pPr>
+    </w:p>
+    <w:p>
+      <w:pPr>
+        <w:tabs>
+          <w:tab w:val="left" w:pos="2160"/>
+        </w:tabs>
+        <w:rPr>
+          <w:rFonts w:ascii="Century Gothic" w:hAnsi="Century Gothic"/>
+        </w:rPr>
+      </w:pPr>
+      <w:r>
+        <w:rPr>
+          <w:rFonts w:ascii="Century Gothic" w:hAnsi="Century Gothic"/>
+        </w:rPr>
+        <w:t>The MIDI to Gate/Trigger</w:t>
+      </w:r>
+      <w:r>
+        <w:rPr>
+          <w:rFonts w:ascii="Century Gothic" w:hAnsi="Century Gothic"/>
+        </w:rPr>
+        <w:t xml:space="preserve"> is a simple device that outputs a single Gate or Trigger output for each incoming MIDI note. This device can be used </w:t>
+      </w:r>
+      <w:r>
+        <w:rPr>
+          <w:rFonts w:ascii="Century Gothic" w:hAnsi="Century Gothic"/>
+        </w:rPr>
+        <w:t>to trigger sequencers and/or envelope generators based on incoming MIDI</w:t>
+      </w:r>
+      <w:r>
+        <w:rPr>
+          <w:rFonts w:ascii="Century Gothic" w:hAnsi="Century Gothic"/>
+        </w:rPr>
+        <w:t xml:space="preserve"> notes.</w:t>
+      </w:r>
+    </w:p>
+    <w:p>
+      <w:pPr>
+        <w:tabs>
+          <w:tab w:val="left" w:pos="2160"/>
+        </w:tabs>
+        <w:rPr>
+          <w:rFonts w:ascii="Century Gothic" w:hAnsi="Century Gothic"/>
+        </w:rPr>
+      </w:pPr>
+    </w:p>
+    <w:p>
+      <w:pPr>
+        <w:tabs>
+          <w:tab w:val="left" w:pos="2160"/>
+        </w:tabs>
+        <w:rPr>
+          <w:rFonts w:ascii="Century Gothic" w:hAnsi="Century Gothic"/>
+        </w:rPr>
+      </w:pPr>
+    </w:p>
+    <w:p>
+      <w:pPr>
+        <w:tabs>
+          <w:tab w:val="left" w:pos="2160"/>
+        </w:tabs>
+        <w:rPr>
+          <w:rFonts w:ascii="Century Gothic" w:hAnsi="Century Gothic"/>
+          <w:sz w:val="40"/>
+          <w:szCs w:val="40"/>
+        </w:rPr>
+      </w:pPr>
+      <w:r>
+        <w:rPr>
+          <w:rFonts w:ascii="Century Gothic" w:hAnsi="Century Gothic"/>
+          <w:sz w:val="40"/>
+          <w:szCs w:val="40"/>
+        </w:rPr>
+        <w:t xml:space="preserve">MindBrain </w:t>
+      </w:r>
+      <w:r>
+        <w:rPr>
+          <w:rFonts w:ascii="Century Gothic" w:hAnsi="Century Gothic"/>
+          <w:sz w:val="40"/>
+          <w:szCs w:val="40"/>
+        </w:rPr>
+        <w:t xml:space="preserve">Dual Low Frequency Oscillator </w:t>
+      </w:r>
+    </w:p>
+    <w:p>
+      <w:pPr>
+        <w:tabs>
+          <w:tab w:val="left" w:pos="2160"/>
+        </w:tabs>
+        <w:rPr>
+          <w:rFonts w:ascii="Century Gothic" w:hAnsi="Century Gothic"/>
+        </w:rPr>
+      </w:pPr>
+    </w:p>
+    <w:p>
+      <w:pPr>
+        <w:tabs>
+          <w:tab w:val="left" w:pos="2160"/>
+        </w:tabs>
+        <w:rPr>
+          <w:rFonts w:ascii="Century Gothic" w:hAnsi="Century Gothic"/>
+        </w:rPr>
+      </w:pPr>
+    </w:p>
+    <w:p>
+      <w:pPr>
+        <w:tabs>
+          <w:tab w:val="left" w:pos="2160"/>
+        </w:tabs>
+        <w:rPr>
+          <w:rFonts w:ascii="Century Gothic" w:hAnsi="Century Gothic"/>
+        </w:rPr>
+      </w:pPr>
+      <w:r>
+        <w:rPr>
+          <w:rFonts w:ascii="Century Gothic" w:hAnsi="Century Gothic"/>
+        </w:rPr>
+        <w:t xml:space="preserve">Text Here </w:t>
+      </w:r>
+    </w:p>
+    <w:p>
+      <w:pPr>
+        <w:tabs>
+          <w:tab w:val="left" w:pos="2160"/>
+        </w:tabs>
+        <w:rPr>
+          <w:rFonts w:ascii="Century Gothic" w:hAnsi="Century Gothic"/>
+        </w:rPr>
+      </w:pPr>
+    </w:p>
+    <w:p>
+      <w:pPr>
+        <w:tabs>
+          <w:tab w:val="left" w:pos="2160"/>
+        </w:tabs>
+        <w:rPr>
+          <w:rFonts w:ascii="Century Gothic" w:hAnsi="Century Gothic"/>
+        </w:rPr>
+      </w:pPr>
+    </w:p>
+    <w:p>
+      <w:pPr>
+        <w:tabs>
+          <w:tab w:val="left" w:pos="2160"/>
+        </w:tabs>
+        <w:rPr>
+          <w:rFonts w:ascii="Century Gothic" w:hAnsi="Century Gothic"/>
+          <w:sz w:val="40"/>
+          <w:szCs w:val="40"/>
+        </w:rPr>
+      </w:pPr>
+      <w:r>
+        <w:rPr>
+          <w:rFonts w:ascii="Century Gothic" w:hAnsi="Century Gothic"/>
+          <w:sz w:val="40"/>
+          <w:szCs w:val="40"/>
+        </w:rPr>
+        <w:t>MindBrain</w:t>
+      </w:r>
+      <w:r>
+        <w:rPr>
+          <w:rFonts w:ascii="Century Gothic" w:hAnsi="Century Gothic"/>
+          <w:sz w:val="40"/>
+          <w:szCs w:val="40"/>
+        </w:rPr>
+        <w:t xml:space="preserve"> </w:t>
+      </w:r>
+      <w:r>
+        <w:rPr>
+          <w:rFonts w:ascii="Century Gothic" w:hAnsi="Century Gothic"/>
+          <w:sz w:val="40"/>
+          <w:szCs w:val="40"/>
+        </w:rPr>
+        <w:t xml:space="preserve">Dual Envelope Generator </w:t>
+      </w:r>
+    </w:p>
+    <w:p>
+      <w:pPr>
+        <w:tabs>
+          <w:tab w:val="left" w:pos="2160"/>
+        </w:tabs>
+        <w:rPr>
+          <w:rFonts w:ascii="Century Gothic" w:hAnsi="Century Gothic"/>
+        </w:rPr>
+      </w:pPr>
+    </w:p>
+    <w:p>
+      <w:pPr>
+        <w:tabs>
+          <w:tab w:val="left" w:pos="2160"/>
+        </w:tabs>
+        <w:rPr>
+          <w:rFonts w:ascii="Century Gothic" w:hAnsi="Century Gothic"/>
+        </w:rPr>
+      </w:pPr>
+    </w:p>
+    <w:p>
+      <w:pPr>
+        <w:tabs>
+          <w:tab w:val="left" w:pos="2160"/>
+        </w:tabs>
+        <w:rPr>
+          <w:rFonts w:ascii="Century Gothic" w:hAnsi="Century Gothic"/>
+        </w:rPr>
+      </w:pPr>
+      <w:r>
+        <w:rPr>
+          <w:rFonts w:ascii="Century Gothic" w:hAnsi="Century Gothic"/>
+        </w:rPr>
+        <w:t xml:space="preserve">The Dual Envelope Generator is a versatile </w:t>
+      </w:r>
+      <w:r>
+        <w:rPr>
+          <w:rFonts w:ascii="Century Gothic" w:hAnsi="Century Gothic"/>
+        </w:rPr>
+        <w:t xml:space="preserve">modulation source. </w:t>
+      </w:r>
+      <w:r>
+        <w:rPr>
+          <w:rFonts w:ascii="Century Gothic" w:hAnsi="Century Gothic"/>
+        </w:rPr>
+        <w:t>Each side of the Dual Envelope Generator can be set to one of two modes – th</w:t>
+      </w:r>
+      <w:r>
+        <w:rPr>
+          <w:rFonts w:ascii="Century Gothic" w:hAnsi="Century Gothic"/>
+        </w:rPr>
+        <w:t>e N-Point Envelope Generator or</w:t>
+      </w:r>
+      <w:r>
+        <w:rPr>
+          <w:rFonts w:ascii="Century Gothic" w:hAnsi="Century Gothic"/>
+        </w:rPr>
+        <w:t xml:space="preserve"> the classic West Coast style Rise/Fall Envelope Generator</w:t>
+      </w:r>
+      <w:r>
+        <w:rPr>
+          <w:rFonts w:ascii="Century Gothic" w:hAnsi="Century Gothic"/>
+        </w:rPr>
+        <w:t xml:space="preserve">. Both modes allow either triggered or cycling operation. </w:t>
+      </w:r>
+      <w:r>
+        <w:rPr>
+          <w:rFonts w:ascii="Century Gothic" w:hAnsi="Century Gothic"/>
+        </w:rPr>
+        <w:t xml:space="preserve">  </w:t>
+      </w:r>
+    </w:p>
+    <w:p>
+      <w:pPr>
+        <w:tabs>
+          <w:tab w:val="left" w:pos="2160"/>
+        </w:tabs>
+        <w:rPr>
+          <w:rFonts w:ascii="Century Gothic" w:hAnsi="Century Gothic"/>
+        </w:rPr>
+      </w:pPr>
+    </w:p>
+    <w:p>
+      <w:pPr>
+        <w:tabs>
+          <w:tab w:val="left" w:pos="2160"/>
+        </w:tabs>
+        <w:rPr>
+          <w:rFonts w:ascii="Century Gothic" w:hAnsi="Century Gothic"/>
+        </w:rPr>
+      </w:pPr>
+    </w:p>
+    <w:p>
+      <w:pPr>
+        <w:tabs>
+          <w:tab w:val="left" w:pos="2160"/>
+        </w:tabs>
+        <w:rPr>
+          <w:rFonts w:ascii="Century Gothic" w:hAnsi="Century Gothic"/>
+          <w:sz w:val="40"/>
+          <w:szCs w:val="40"/>
+        </w:rPr>
+      </w:pPr>
+      <w:r>
+        <w:rPr>
+          <w:rFonts w:ascii="Century Gothic" w:hAnsi="Century Gothic"/>
+          <w:sz w:val="40"/>
+          <w:szCs w:val="40"/>
+        </w:rPr>
+        <w:t>MindBrain</w:t>
+      </w:r>
+      <w:r>
+        <w:rPr>
+          <w:rFonts w:ascii="Century Gothic" w:hAnsi="Century Gothic"/>
+          <w:sz w:val="40"/>
+          <w:szCs w:val="40"/>
+        </w:rPr>
+        <w:t xml:space="preserve"> </w:t>
+      </w:r>
+      <w:r>
+        <w:rPr>
+          <w:rFonts w:ascii="Century Gothic" w:hAnsi="Century Gothic"/>
+          <w:sz w:val="40"/>
+          <w:szCs w:val="40"/>
+        </w:rPr>
+        <w:t>Dual Random Generator</w:t>
+      </w:r>
+    </w:p>
+    <w:p>
+      <w:pPr>
+        <w:tabs>
+          <w:tab w:val="left" w:pos="2160"/>
+        </w:tabs>
+        <w:rPr>
+          <w:rFonts w:ascii="Century Gothic" w:hAnsi="Century Gothic"/>
+        </w:rPr>
+      </w:pPr>
+    </w:p>
+    <w:p>
+      <w:pPr>
+        <w:tabs>
+          <w:tab w:val="left" w:pos="2160"/>
+        </w:tabs>
+        <w:rPr>
+          <w:rFonts w:ascii="Century Gothic" w:hAnsi="Century Gothic"/>
+        </w:rPr>
+      </w:pPr>
+    </w:p>
+    <w:p>
+      <w:pPr>
+        <w:tabs>
+          <w:tab w:val="left" w:pos="2160"/>
+        </w:tabs>
+        <w:rPr>
+          <w:rFonts w:ascii="Century Gothic" w:hAnsi="Century Gothic"/>
+        </w:rPr>
+      </w:pPr>
+      <w:r>
+        <w:rPr>
+          <w:rFonts w:ascii="Century Gothic" w:hAnsi="Century Gothic"/>
+        </w:rPr>
+        <w:t xml:space="preserve">The Dual Random Generator device can be used to obtain many flavors </w:t>
+      </w:r>
+      <w:r>
+        <w:rPr>
+          <w:rFonts w:ascii="Century Gothic" w:hAnsi="Century Gothic"/>
+        </w:rPr>
+        <w:t>of random modulat</w:t>
+      </w:r>
+      <w:r>
+        <w:rPr>
+          <w:rFonts w:ascii="Century Gothic" w:hAnsi="Century Gothic"/>
+        </w:rPr>
+        <w:t xml:space="preserve">ion. Each side of the Dual Random Generator can be set to one of three modes – The first mode outputs random stepped voltages, the second mode outputs random smoothed voltages and the last mode outputs random gates or timing pulses. Each mode has controls for rate, variance and scaling functions like offset and depth. </w:t>
+      </w:r>
+    </w:p>
+    <w:p>
+      <w:pPr>
+        <w:tabs>
+          <w:tab w:val="left" w:pos="2160"/>
+        </w:tabs>
+        <w:rPr>
+          <w:rFonts w:ascii="Century Gothic" w:hAnsi="Century Gothic"/>
+        </w:rPr>
+      </w:pPr>
+    </w:p>
+    <w:p>
+      <w:pPr>
+        <w:tabs>
+          <w:tab w:val="left" w:pos="2160"/>
+        </w:tabs>
+        <w:rPr>
+          <w:rFonts w:ascii="Century Gothic" w:hAnsi="Century Gothic"/>
+        </w:rPr>
+      </w:pPr>
+      <w:r>
+        <w:rPr>
+          <w:rFonts w:ascii="Century Gothic" w:hAnsi="Century Gothic"/>
+        </w:rPr>
+        <w:t>The</w:t>
+      </w:r>
+      <w:r>
+        <w:rPr>
+          <w:rFonts w:ascii="Century Gothic" w:hAnsi="Century Gothic"/>
+        </w:rPr>
+        <w:t xml:space="preserve"> Dual Random Generator </w:t>
+      </w:r>
+      <w:r>
+        <w:rPr>
+          <w:rFonts w:ascii="Century Gothic" w:hAnsi="Century Gothic"/>
+        </w:rPr>
+        <w:t xml:space="preserve">also has a manual mode for all of its three modes, with which the next random value can be triggered using incoming MIDI notes or the manual trigger button. </w:t>
+      </w:r>
     </w:p>
     <w:p>
       <w:pPr>

</xml_diff>

<commit_message>
added to LFO section
</commit_message>
<xml_diff>
--- a/MindBrain_user_docs/user_doc_drafts/MindBrain_doc1.docx
+++ b/MindBrain_user_docs/user_doc_drafts/MindBrain_doc1.docx
@@ -323,15 +323,7 @@
           <w:sz w:val="40"/>
           <w:szCs w:val="40"/>
         </w:rPr>
-        <w:t>MindBrain</w:t>
-      </w:r>
-      <w:r>
-        <w:rPr>
-          <w:rFonts w:ascii="Century Gothic" w:hAnsi="Century Gothic"/>
-          <w:sz w:val="40"/>
-          <w:szCs w:val="40"/>
-        </w:rPr>
-        <w:t xml:space="preserve"> </w:t>
+        <w:t xml:space="preserve">MindBrain </w:t>
       </w:r>
       <w:r>
         <w:rPr>
@@ -387,108 +379,238 @@
           <w:rFonts w:ascii="Century Gothic" w:hAnsi="Century Gothic"/>
         </w:rPr>
       </w:pPr>
+    </w:p>
+    <w:p>
+      <w:pPr>
+        <w:tabs>
+          <w:tab w:val="left" w:pos="2160"/>
+        </w:tabs>
+        <w:rPr>
+          <w:rFonts w:ascii="Century Gothic" w:hAnsi="Century Gothic"/>
+        </w:rPr>
+      </w:pPr>
+    </w:p>
+    <w:p>
+      <w:pPr>
+        <w:tabs>
+          <w:tab w:val="left" w:pos="2160"/>
+        </w:tabs>
+        <w:rPr>
+          <w:rFonts w:ascii="Century Gothic" w:hAnsi="Century Gothic"/>
+          <w:sz w:val="40"/>
+          <w:szCs w:val="40"/>
+        </w:rPr>
+      </w:pPr>
+      <w:r>
+        <w:rPr>
+          <w:rFonts w:ascii="Century Gothic" w:hAnsi="Century Gothic"/>
+          <w:sz w:val="40"/>
+          <w:szCs w:val="40"/>
+        </w:rPr>
+        <w:t xml:space="preserve">MindBrain </w:t>
+      </w:r>
+      <w:r>
+        <w:rPr>
+          <w:rFonts w:ascii="Century Gothic" w:hAnsi="Century Gothic"/>
+          <w:sz w:val="40"/>
+          <w:szCs w:val="40"/>
+        </w:rPr>
+        <w:t>MIDI to Gate/Trigger</w:t>
+      </w:r>
+    </w:p>
+    <w:p>
+      <w:pPr>
+        <w:tabs>
+          <w:tab w:val="left" w:pos="2160"/>
+        </w:tabs>
+        <w:rPr>
+          <w:rFonts w:ascii="Century Gothic" w:hAnsi="Century Gothic"/>
+        </w:rPr>
+      </w:pPr>
+    </w:p>
+    <w:p>
+      <w:pPr>
+        <w:tabs>
+          <w:tab w:val="left" w:pos="2160"/>
+        </w:tabs>
+        <w:rPr>
+          <w:rFonts w:ascii="Century Gothic" w:hAnsi="Century Gothic"/>
+        </w:rPr>
+      </w:pPr>
+    </w:p>
+    <w:p>
+      <w:pPr>
+        <w:tabs>
+          <w:tab w:val="left" w:pos="2160"/>
+        </w:tabs>
+        <w:rPr>
+          <w:rFonts w:ascii="Century Gothic" w:hAnsi="Century Gothic"/>
+        </w:rPr>
+      </w:pPr>
+      <w:r>
+        <w:rPr>
+          <w:rFonts w:ascii="Century Gothic" w:hAnsi="Century Gothic"/>
+        </w:rPr>
+        <w:t xml:space="preserve">The </w:t>
+      </w:r>
+      <w:r>
+        <w:rPr>
+          <w:rFonts w:ascii="Century Gothic" w:hAnsi="Century Gothic"/>
+        </w:rPr>
+        <w:t xml:space="preserve">MindBrain </w:t>
+      </w:r>
+      <w:r>
+        <w:rPr>
+          <w:rFonts w:ascii="Century Gothic" w:hAnsi="Century Gothic"/>
+        </w:rPr>
+        <w:t>MIDI to Gate/Trigger</w:t>
+      </w:r>
+      <w:r>
+        <w:rPr>
+          <w:rFonts w:ascii="Century Gothic" w:hAnsi="Century Gothic"/>
+        </w:rPr>
+        <w:t xml:space="preserve"> is a simple device that outputs a single Gate or Trigger output for each incoming MIDI note. This device can be used </w:t>
+      </w:r>
+      <w:r>
+        <w:rPr>
+          <w:rFonts w:ascii="Century Gothic" w:hAnsi="Century Gothic"/>
+        </w:rPr>
+        <w:t>to trigger sequencers and/or envelope generators based on incoming MIDI</w:t>
+      </w:r>
+      <w:r>
+        <w:rPr>
+          <w:rFonts w:ascii="Century Gothic" w:hAnsi="Century Gothic"/>
+        </w:rPr>
+        <w:t xml:space="preserve"> notes.</w:t>
+      </w:r>
+    </w:p>
+    <w:p>
+      <w:pPr>
+        <w:tabs>
+          <w:tab w:val="left" w:pos="2160"/>
+        </w:tabs>
+        <w:rPr>
+          <w:rFonts w:ascii="Century Gothic" w:hAnsi="Century Gothic"/>
+        </w:rPr>
+      </w:pPr>
+    </w:p>
+    <w:p>
+      <w:pPr>
+        <w:tabs>
+          <w:tab w:val="left" w:pos="2160"/>
+        </w:tabs>
+        <w:rPr>
+          <w:rFonts w:ascii="Century Gothic" w:hAnsi="Century Gothic"/>
+        </w:rPr>
+      </w:pPr>
+    </w:p>
+    <w:p>
+      <w:pPr>
+        <w:tabs>
+          <w:tab w:val="left" w:pos="2160"/>
+        </w:tabs>
+        <w:rPr>
+          <w:rFonts w:ascii="Century Gothic" w:hAnsi="Century Gothic"/>
+          <w:sz w:val="40"/>
+          <w:szCs w:val="40"/>
+        </w:rPr>
+      </w:pPr>
+      <w:r>
+        <w:rPr>
+          <w:rFonts w:ascii="Century Gothic" w:hAnsi="Century Gothic"/>
+          <w:sz w:val="40"/>
+          <w:szCs w:val="40"/>
+        </w:rPr>
+        <w:t xml:space="preserve">MindBrain </w:t>
+      </w:r>
+      <w:r>
+        <w:rPr>
+          <w:rFonts w:ascii="Century Gothic" w:hAnsi="Century Gothic"/>
+          <w:sz w:val="40"/>
+          <w:szCs w:val="40"/>
+        </w:rPr>
+        <w:t xml:space="preserve">Dual Low Frequency Oscillator </w:t>
+      </w:r>
+    </w:p>
+    <w:p>
+      <w:pPr>
+        <w:tabs>
+          <w:tab w:val="left" w:pos="2160"/>
+        </w:tabs>
+        <w:rPr>
+          <w:rFonts w:ascii="Century Gothic" w:hAnsi="Century Gothic"/>
+        </w:rPr>
+      </w:pPr>
+    </w:p>
+    <w:p>
+      <w:pPr>
+        <w:tabs>
+          <w:tab w:val="left" w:pos="2160"/>
+        </w:tabs>
+        <w:rPr>
+          <w:rFonts w:ascii="Century Gothic" w:hAnsi="Century Gothic"/>
+        </w:rPr>
+      </w:pPr>
+    </w:p>
+    <w:p>
+      <w:pPr>
+        <w:tabs>
+          <w:tab w:val="left" w:pos="2160"/>
+        </w:tabs>
+        <w:rPr>
+          <w:rFonts w:ascii="Century Gothic" w:hAnsi="Century Gothic"/>
+        </w:rPr>
+      </w:pPr>
+      <w:r>
+        <w:rPr>
+          <w:rFonts w:ascii="Century Gothic" w:hAnsi="Century Gothic"/>
+        </w:rPr>
+        <w:t>The MindBrain Dual Low Frequency Oscillator device is a simple but deep LFO modul</w:t>
+      </w:r>
+      <w:r>
+        <w:rPr>
+          <w:rFonts w:ascii="Century Gothic" w:hAnsi="Century Gothic"/>
+        </w:rPr>
+        <w:t>e. Each of its</w:t>
+      </w:r>
+      <w:r>
+        <w:rPr>
+          <w:rFonts w:ascii="Century Gothic" w:hAnsi="Century Gothic"/>
+        </w:rPr>
+        <w:t xml:space="preserve"> two sides can be set to one of seven different wave shapes </w:t>
+      </w:r>
+      <w:r>
+        <w:rPr>
+          <w:rFonts w:ascii="Century Gothic" w:hAnsi="Century Gothic"/>
+        </w:rPr>
+        <w:t>– Sine, Ramp Up, Ramp Down, Trian</w:t>
+      </w:r>
+      <w:r>
+        <w:rPr>
+          <w:rFonts w:ascii="Century Gothic" w:hAnsi="Century Gothic"/>
+        </w:rPr>
+        <w:t>gle, Rectangle, Random and Bin. The LFO can be set to sync with Live’s clock, or can be set to an independent frequency</w:t>
+      </w:r>
+      <w:r>
+        <w:rPr>
+          <w:rFonts w:ascii="Century Gothic" w:hAnsi="Century Gothic"/>
+        </w:rPr>
+        <w:t xml:space="preserve"> up to 2KHz</w:t>
+      </w:r>
+      <w:r>
+        <w:rPr>
+          <w:rFonts w:ascii="Century Gothic" w:hAnsi="Century Gothic"/>
+        </w:rPr>
+        <w:t>.</w:t>
+      </w:r>
       <w:bookmarkStart w:id="0" w:name="_GoBack"/>
       <w:bookmarkEnd w:id="0"/>
-    </w:p>
-    <w:p>
-      <w:pPr>
-        <w:tabs>
-          <w:tab w:val="left" w:pos="2160"/>
-        </w:tabs>
-        <w:rPr>
-          <w:rFonts w:ascii="Century Gothic" w:hAnsi="Century Gothic"/>
-        </w:rPr>
-      </w:pPr>
-    </w:p>
-    <w:p>
-      <w:pPr>
-        <w:tabs>
-          <w:tab w:val="left" w:pos="2160"/>
-        </w:tabs>
-        <w:rPr>
-          <w:rFonts w:ascii="Century Gothic" w:hAnsi="Century Gothic"/>
-          <w:sz w:val="40"/>
-          <w:szCs w:val="40"/>
-        </w:rPr>
-      </w:pPr>
-      <w:r>
-        <w:rPr>
-          <w:rFonts w:ascii="Century Gothic" w:hAnsi="Century Gothic"/>
-          <w:sz w:val="40"/>
-          <w:szCs w:val="40"/>
-        </w:rPr>
-        <w:t>MindBrain</w:t>
-      </w:r>
-      <w:r>
-        <w:rPr>
-          <w:rFonts w:ascii="Century Gothic" w:hAnsi="Century Gothic"/>
-          <w:sz w:val="40"/>
-          <w:szCs w:val="40"/>
+      <w:r>
+        <w:rPr>
+          <w:rFonts w:ascii="Century Gothic" w:hAnsi="Century Gothic"/>
         </w:rPr>
         <w:t xml:space="preserve"> </w:t>
       </w:r>
-      <w:r>
-        <w:rPr>
-          <w:rFonts w:ascii="Century Gothic" w:hAnsi="Century Gothic"/>
-          <w:sz w:val="40"/>
-          <w:szCs w:val="40"/>
-        </w:rPr>
-        <w:t>MIDI to Gate/Trigger</w:t>
-      </w:r>
-    </w:p>
-    <w:p>
-      <w:pPr>
-        <w:tabs>
-          <w:tab w:val="left" w:pos="2160"/>
-        </w:tabs>
-        <w:rPr>
-          <w:rFonts w:ascii="Century Gothic" w:hAnsi="Century Gothic"/>
-        </w:rPr>
-      </w:pPr>
-    </w:p>
-    <w:p>
-      <w:pPr>
-        <w:tabs>
-          <w:tab w:val="left" w:pos="2160"/>
-        </w:tabs>
-        <w:rPr>
-          <w:rFonts w:ascii="Century Gothic" w:hAnsi="Century Gothic"/>
-        </w:rPr>
-      </w:pPr>
-    </w:p>
-    <w:p>
-      <w:pPr>
-        <w:tabs>
-          <w:tab w:val="left" w:pos="2160"/>
-        </w:tabs>
-        <w:rPr>
-          <w:rFonts w:ascii="Century Gothic" w:hAnsi="Century Gothic"/>
-        </w:rPr>
-      </w:pPr>
-      <w:r>
-        <w:rPr>
-          <w:rFonts w:ascii="Century Gothic" w:hAnsi="Century Gothic"/>
-        </w:rPr>
-        <w:t>The MIDI to Gate/Trigger</w:t>
-      </w:r>
-      <w:r>
-        <w:rPr>
-          <w:rFonts w:ascii="Century Gothic" w:hAnsi="Century Gothic"/>
-        </w:rPr>
-        <w:t xml:space="preserve"> is a simple device that outputs a single Gate or Trigger output for each incoming MIDI note. This device can be used </w:t>
-      </w:r>
-      <w:r>
-        <w:rPr>
-          <w:rFonts w:ascii="Century Gothic" w:hAnsi="Century Gothic"/>
-        </w:rPr>
-        <w:t>to trigger sequencers and/or envelope generators based on incoming MIDI</w:t>
-      </w:r>
-      <w:r>
-        <w:rPr>
-          <w:rFonts w:ascii="Century Gothic" w:hAnsi="Century Gothic"/>
-        </w:rPr>
-        <w:t xml:space="preserve"> notes.</w:t>
-      </w:r>
     </w:p>
     <w:p>
       <w:pPr>
@@ -535,98 +657,6 @@
           <w:sz w:val="40"/>
           <w:szCs w:val="40"/>
         </w:rPr>
-        <w:t xml:space="preserve">Dual Low Frequency Oscillator </w:t>
-      </w:r>
-    </w:p>
-    <w:p>
-      <w:pPr>
-        <w:tabs>
-          <w:tab w:val="left" w:pos="2160"/>
-        </w:tabs>
-        <w:rPr>
-          <w:rFonts w:ascii="Century Gothic" w:hAnsi="Century Gothic"/>
-        </w:rPr>
-      </w:pPr>
-    </w:p>
-    <w:p>
-      <w:pPr>
-        <w:tabs>
-          <w:tab w:val="left" w:pos="2160"/>
-        </w:tabs>
-        <w:rPr>
-          <w:rFonts w:ascii="Century Gothic" w:hAnsi="Century Gothic"/>
-        </w:rPr>
-      </w:pPr>
-    </w:p>
-    <w:p>
-      <w:pPr>
-        <w:tabs>
-          <w:tab w:val="left" w:pos="2160"/>
-        </w:tabs>
-        <w:rPr>
-          <w:rFonts w:ascii="Century Gothic" w:hAnsi="Century Gothic"/>
-        </w:rPr>
-      </w:pPr>
-      <w:r>
-        <w:rPr>
-          <w:rFonts w:ascii="Century Gothic" w:hAnsi="Century Gothic"/>
-        </w:rPr>
-        <w:t xml:space="preserve">Text Here </w:t>
-      </w:r>
-    </w:p>
-    <w:p>
-      <w:pPr>
-        <w:tabs>
-          <w:tab w:val="left" w:pos="2160"/>
-        </w:tabs>
-        <w:rPr>
-          <w:rFonts w:ascii="Century Gothic" w:hAnsi="Century Gothic"/>
-        </w:rPr>
-      </w:pPr>
-    </w:p>
-    <w:p>
-      <w:pPr>
-        <w:tabs>
-          <w:tab w:val="left" w:pos="2160"/>
-        </w:tabs>
-        <w:rPr>
-          <w:rFonts w:ascii="Century Gothic" w:hAnsi="Century Gothic"/>
-        </w:rPr>
-      </w:pPr>
-    </w:p>
-    <w:p>
-      <w:pPr>
-        <w:tabs>
-          <w:tab w:val="left" w:pos="2160"/>
-        </w:tabs>
-        <w:rPr>
-          <w:rFonts w:ascii="Century Gothic" w:hAnsi="Century Gothic"/>
-          <w:sz w:val="40"/>
-          <w:szCs w:val="40"/>
-        </w:rPr>
-      </w:pPr>
-      <w:r>
-        <w:rPr>
-          <w:rFonts w:ascii="Century Gothic" w:hAnsi="Century Gothic"/>
-          <w:sz w:val="40"/>
-          <w:szCs w:val="40"/>
-        </w:rPr>
-        <w:t>MindBrain</w:t>
-      </w:r>
-      <w:r>
-        <w:rPr>
-          <w:rFonts w:ascii="Century Gothic" w:hAnsi="Century Gothic"/>
-          <w:sz w:val="40"/>
-          <w:szCs w:val="40"/>
-        </w:rPr>
-        <w:t xml:space="preserve"> </w:t>
-      </w:r>
-      <w:r>
-        <w:rPr>
-          <w:rFonts w:ascii="Century Gothic" w:hAnsi="Century Gothic"/>
-          <w:sz w:val="40"/>
-          <w:szCs w:val="40"/>
-        </w:rPr>
         <w:t xml:space="preserve">Dual Envelope Generator </w:t>
       </w:r>
     </w:p>
@@ -663,7 +693,19 @@
         <w:rPr>
           <w:rFonts w:ascii="Century Gothic" w:hAnsi="Century Gothic"/>
         </w:rPr>
-        <w:t xml:space="preserve">The Dual Envelope Generator is a versatile </w:t>
+        <w:t>The</w:t>
+      </w:r>
+      <w:r>
+        <w:rPr>
+          <w:rFonts w:ascii="Century Gothic" w:hAnsi="Century Gothic"/>
+        </w:rPr>
+        <w:t xml:space="preserve"> MindBrain</w:t>
+      </w:r>
+      <w:r>
+        <w:rPr>
+          <w:rFonts w:ascii="Century Gothic" w:hAnsi="Century Gothic"/>
+        </w:rPr>
+        <w:t xml:space="preserve"> Dual Envelope Generator is a versatile </w:t>
       </w:r>
       <w:r>
         <w:rPr>
@@ -739,15 +781,7 @@
           <w:sz w:val="40"/>
           <w:szCs w:val="40"/>
         </w:rPr>
-        <w:t>MindBrain</w:t>
-      </w:r>
-      <w:r>
-        <w:rPr>
-          <w:rFonts w:ascii="Century Gothic" w:hAnsi="Century Gothic"/>
-          <w:sz w:val="40"/>
-          <w:szCs w:val="40"/>
-        </w:rPr>
-        <w:t xml:space="preserve"> </w:t>
+        <w:t xml:space="preserve">MindBrain </w:t>
       </w:r>
       <w:r>
         <w:rPr>
@@ -791,7 +825,19 @@
         <w:rPr>
           <w:rFonts w:ascii="Century Gothic" w:hAnsi="Century Gothic"/>
         </w:rPr>
-        <w:t xml:space="preserve">The Dual Random Generator device can be used to obtain many flavors </w:t>
+        <w:t xml:space="preserve">The </w:t>
+      </w:r>
+      <w:r>
+        <w:rPr>
+          <w:rFonts w:ascii="Century Gothic" w:hAnsi="Century Gothic"/>
+        </w:rPr>
+        <w:t xml:space="preserve">MindBrain </w:t>
+      </w:r>
+      <w:r>
+        <w:rPr>
+          <w:rFonts w:ascii="Century Gothic" w:hAnsi="Century Gothic"/>
+        </w:rPr>
+        <w:t xml:space="preserve">Dual Random Generator device can be used to obtain many flavors </w:t>
       </w:r>
       <w:r>
         <w:rPr>

</xml_diff>

<commit_message>
added page numbering and expanded intro
</commit_message>
<xml_diff>
--- a/MindBrain_user_docs/user_doc_drafts/MindBrain_doc1.docx
+++ b/MindBrain_user_docs/user_doc_drafts/MindBrain_doc1.docx
@@ -28,7 +28,7 @@
                     </pic:cNvPicPr>
                   </pic:nvPicPr>
                   <pic:blipFill>
-                    <a:blip r:embed="rId5">
+                    <a:blip r:embed="rId8">
                       <a:extLst>
                         <a:ext uri="{28A0092B-C50C-407E-A947-70E740481C1C}">
                           <a14:useLocalDpi xmlns:a14="http://schemas.microsoft.com/office/drawing/2010/main" val="0"/>
@@ -93,6 +93,13 @@
         <w:tabs>
           <w:tab w:val="left" w:pos="2160"/>
         </w:tabs>
+      </w:pPr>
+    </w:p>
+    <w:p>
+      <w:pPr>
+        <w:tabs>
+          <w:tab w:val="left" w:pos="2160"/>
+        </w:tabs>
         <w:rPr>
           <w:rFonts w:ascii="Century Gothic" w:hAnsi="Century Gothic"/>
           <w:sz w:val="40"/>
@@ -153,7 +160,31 @@
         <w:rPr>
           <w:rFonts w:ascii="Century Gothic" w:hAnsi="Century Gothic"/>
         </w:rPr>
-        <w:t xml:space="preserve"> computer to CV interface</w:t>
+        <w:t xml:space="preserve"> computer to C</w:t>
+      </w:r>
+      <w:r>
+        <w:rPr>
+          <w:rFonts w:ascii="Century Gothic" w:hAnsi="Century Gothic"/>
+        </w:rPr>
+        <w:t xml:space="preserve">ontrol </w:t>
+      </w:r>
+      <w:r>
+        <w:rPr>
+          <w:rFonts w:ascii="Century Gothic" w:hAnsi="Century Gothic"/>
+        </w:rPr>
+        <w:t>V</w:t>
+      </w:r>
+      <w:r>
+        <w:rPr>
+          <w:rFonts w:ascii="Century Gothic" w:hAnsi="Century Gothic"/>
+        </w:rPr>
+        <w:t>oltage</w:t>
+      </w:r>
+      <w:r>
+        <w:rPr>
+          <w:rFonts w:ascii="Century Gothic" w:hAnsi="Century Gothic"/>
+        </w:rPr>
+        <w:t xml:space="preserve"> interface</w:t>
       </w:r>
       <w:r>
         <w:rPr>
@@ -192,6 +223,132 @@
     </w:p>
     <w:p>
       <w:pPr>
+        <w:rPr>
+          <w:rFonts w:ascii="Century Gothic" w:hAnsi="Century Gothic"/>
+        </w:rPr>
+      </w:pPr>
+    </w:p>
+    <w:p>
+      <w:pPr>
+        <w:rPr>
+          <w:rFonts w:ascii="Century Gothic" w:hAnsi="Century Gothic"/>
+          <w:sz w:val="40"/>
+          <w:szCs w:val="40"/>
+        </w:rPr>
+      </w:pPr>
+      <w:r>
+        <w:rPr>
+          <w:rFonts w:ascii="Century Gothic" w:hAnsi="Century Gothic"/>
+          <w:sz w:val="40"/>
+          <w:szCs w:val="40"/>
+        </w:rPr>
+        <w:t xml:space="preserve">Using the MindBrain with Ableton Live </w:t>
+      </w:r>
+    </w:p>
+    <w:p>
+      <w:pPr>
+        <w:rPr>
+          <w:rFonts w:ascii="Century Gothic" w:hAnsi="Century Gothic"/>
+        </w:rPr>
+      </w:pPr>
+    </w:p>
+    <w:p>
+      <w:pPr>
+        <w:rPr>
+          <w:rFonts w:ascii="Century Gothic" w:hAnsi="Century Gothic"/>
+        </w:rPr>
+      </w:pPr>
+    </w:p>
+    <w:p>
+      <w:pPr>
+        <w:rPr>
+          <w:rFonts w:ascii="Century Gothic" w:hAnsi="Century Gothic"/>
+        </w:rPr>
+      </w:pPr>
+      <w:r>
+        <w:rPr>
+          <w:rFonts w:ascii="Century Gothic" w:hAnsi="Century Gothic"/>
+        </w:rPr>
+        <w:t xml:space="preserve">In order to use the MindBrain with Ableton Live and the MindBrain Max for Live Software </w:t>
+      </w:r>
+      <w:r>
+        <w:rPr>
+          <w:rFonts w:ascii="Century Gothic" w:hAnsi="Century Gothic"/>
+        </w:rPr>
+        <w:t>Package,</w:t>
+      </w:r>
+    </w:p>
+    <w:p>
+      <w:pPr>
+        <w:rPr>
+          <w:rFonts w:ascii="Century Gothic" w:hAnsi="Century Gothic"/>
+        </w:rPr>
+      </w:pPr>
+    </w:p>
+    <w:p>
+      <w:pPr>
+        <w:rPr>
+          <w:rFonts w:ascii="Century Gothic" w:hAnsi="Century Gothic"/>
+        </w:rPr>
+      </w:pPr>
+    </w:p>
+    <w:p>
+      <w:pPr>
+        <w:rPr>
+          <w:rFonts w:ascii="Century Gothic" w:hAnsi="Century Gothic"/>
+          <w:sz w:val="40"/>
+          <w:szCs w:val="40"/>
+        </w:rPr>
+      </w:pPr>
+      <w:r>
+        <w:rPr>
+          <w:rFonts w:ascii="Century Gothic" w:hAnsi="Century Gothic"/>
+        </w:rPr>
+        <w:br w:type="page"/>
+      </w:r>
+    </w:p>
+    <w:p>
+      <w:pPr>
+        <w:tabs>
+          <w:tab w:val="left" w:pos="2160"/>
+        </w:tabs>
+        <w:rPr>
+          <w:rFonts w:ascii="Century Gothic" w:hAnsi="Century Gothic"/>
+        </w:rPr>
+      </w:pPr>
+    </w:p>
+    <w:p>
+      <w:pPr>
+        <w:tabs>
+          <w:tab w:val="left" w:pos="2160"/>
+        </w:tabs>
+        <w:rPr>
+          <w:rFonts w:ascii="Century Gothic" w:hAnsi="Century Gothic"/>
+        </w:rPr>
+      </w:pPr>
+    </w:p>
+    <w:p>
+      <w:pPr>
+        <w:tabs>
+          <w:tab w:val="left" w:pos="2160"/>
+        </w:tabs>
+        <w:rPr>
+          <w:rFonts w:ascii="Century Gothic" w:hAnsi="Century Gothic"/>
+        </w:rPr>
+      </w:pPr>
+    </w:p>
+    <w:p>
+      <w:pPr>
+        <w:tabs>
+          <w:tab w:val="left" w:pos="2160"/>
+        </w:tabs>
+        <w:rPr>
+          <w:rFonts w:ascii="Century Gothic" w:hAnsi="Century Gothic"/>
+        </w:rPr>
+      </w:pPr>
+    </w:p>
+    <w:p>
+      <w:pPr>
         <w:tabs>
           <w:tab w:val="left" w:pos="2160"/>
         </w:tabs>
@@ -367,247 +524,795 @@
         <w:rPr>
           <w:rFonts w:ascii="Century Gothic" w:hAnsi="Century Gothic"/>
         </w:rPr>
-        <w:t xml:space="preserve">The first pair of devices in the MindBrain Software Package is to allow the user to tune oscillators in a modular system and control them using pitch information from Live. This system allows for reliable tuning between multiple oscillators and software instruments if used correctly. </w:t>
-      </w:r>
-    </w:p>
-    <w:p>
-      <w:pPr>
-        <w:tabs>
-          <w:tab w:val="left" w:pos="2160"/>
-        </w:tabs>
-        <w:rPr>
-          <w:rFonts w:ascii="Century Gothic" w:hAnsi="Century Gothic"/>
-        </w:rPr>
-      </w:pPr>
-    </w:p>
-    <w:p>
-      <w:pPr>
-        <w:tabs>
-          <w:tab w:val="left" w:pos="2160"/>
-        </w:tabs>
-        <w:rPr>
-          <w:rFonts w:ascii="Century Gothic" w:hAnsi="Century Gothic"/>
-        </w:rPr>
-      </w:pPr>
-    </w:p>
-    <w:p>
-      <w:pPr>
-        <w:tabs>
-          <w:tab w:val="left" w:pos="2160"/>
-        </w:tabs>
-        <w:rPr>
-          <w:rFonts w:ascii="Century Gothic" w:hAnsi="Century Gothic"/>
-          <w:sz w:val="40"/>
-          <w:szCs w:val="40"/>
-        </w:rPr>
-      </w:pPr>
-      <w:r>
-        <w:rPr>
-          <w:rFonts w:ascii="Century Gothic" w:hAnsi="Century Gothic"/>
-          <w:sz w:val="40"/>
-          <w:szCs w:val="40"/>
-        </w:rPr>
-        <w:t xml:space="preserve">MindBrain </w:t>
-      </w:r>
-      <w:r>
-        <w:rPr>
-          <w:rFonts w:ascii="Century Gothic" w:hAnsi="Century Gothic"/>
-          <w:sz w:val="40"/>
-          <w:szCs w:val="40"/>
-        </w:rPr>
-        <w:t>MIDI to Gate/Trigger</w:t>
-      </w:r>
-    </w:p>
-    <w:p>
-      <w:pPr>
-        <w:tabs>
-          <w:tab w:val="left" w:pos="2160"/>
-        </w:tabs>
-        <w:rPr>
-          <w:rFonts w:ascii="Century Gothic" w:hAnsi="Century Gothic"/>
-        </w:rPr>
-      </w:pPr>
-    </w:p>
-    <w:p>
-      <w:pPr>
-        <w:tabs>
-          <w:tab w:val="left" w:pos="2160"/>
-        </w:tabs>
-        <w:rPr>
-          <w:rFonts w:ascii="Century Gothic" w:hAnsi="Century Gothic"/>
-        </w:rPr>
-      </w:pPr>
-    </w:p>
-    <w:p>
-      <w:pPr>
-        <w:tabs>
-          <w:tab w:val="left" w:pos="2160"/>
-        </w:tabs>
-        <w:rPr>
-          <w:rFonts w:ascii="Century Gothic" w:hAnsi="Century Gothic"/>
-        </w:rPr>
-      </w:pPr>
-      <w:r>
-        <w:rPr>
-          <w:rFonts w:ascii="Century Gothic" w:hAnsi="Century Gothic"/>
-        </w:rPr>
-        <w:t xml:space="preserve">The </w:t>
-      </w:r>
-      <w:r>
-        <w:rPr>
-          <w:rFonts w:ascii="Century Gothic" w:hAnsi="Century Gothic"/>
-        </w:rPr>
-        <w:t xml:space="preserve">MindBrain </w:t>
-      </w:r>
-      <w:r>
-        <w:rPr>
-          <w:rFonts w:ascii="Century Gothic" w:hAnsi="Century Gothic"/>
-        </w:rPr>
-        <w:t>MIDI to Gate/Trigger</w:t>
-      </w:r>
-      <w:r>
-        <w:rPr>
-          <w:rFonts w:ascii="Century Gothic" w:hAnsi="Century Gothic"/>
-        </w:rPr>
-        <w:t xml:space="preserve"> is a simple device that outputs a single Gate or Trigger output for each incoming MIDI note. This device can be used </w:t>
-      </w:r>
-      <w:r>
-        <w:rPr>
-          <w:rFonts w:ascii="Century Gothic" w:hAnsi="Century Gothic"/>
-        </w:rPr>
-        <w:t>to trigger sequencers and/or envelope generators based on incoming MIDI</w:t>
-      </w:r>
-      <w:r>
-        <w:rPr>
-          <w:rFonts w:ascii="Century Gothic" w:hAnsi="Century Gothic"/>
-        </w:rPr>
-        <w:t xml:space="preserve"> notes.</w:t>
-      </w:r>
-    </w:p>
-    <w:p>
-      <w:pPr>
-        <w:tabs>
-          <w:tab w:val="left" w:pos="2160"/>
-        </w:tabs>
-        <w:rPr>
-          <w:rFonts w:ascii="Century Gothic" w:hAnsi="Century Gothic"/>
-        </w:rPr>
-      </w:pPr>
-    </w:p>
-    <w:p>
-      <w:pPr>
-        <w:tabs>
-          <w:tab w:val="left" w:pos="2160"/>
-        </w:tabs>
-        <w:rPr>
-          <w:rFonts w:ascii="Century Gothic" w:hAnsi="Century Gothic"/>
-        </w:rPr>
-      </w:pPr>
-    </w:p>
-    <w:p>
-      <w:pPr>
-        <w:tabs>
-          <w:tab w:val="left" w:pos="2160"/>
-        </w:tabs>
-        <w:rPr>
-          <w:rFonts w:ascii="Century Gothic" w:hAnsi="Century Gothic"/>
-          <w:sz w:val="40"/>
-          <w:szCs w:val="40"/>
-        </w:rPr>
-      </w:pPr>
-      <w:r>
-        <w:rPr>
-          <w:rFonts w:ascii="Century Gothic" w:hAnsi="Century Gothic"/>
-          <w:sz w:val="40"/>
-          <w:szCs w:val="40"/>
-        </w:rPr>
-        <w:t xml:space="preserve">MindBrain </w:t>
-      </w:r>
-      <w:r>
-        <w:rPr>
-          <w:rFonts w:ascii="Century Gothic" w:hAnsi="Century Gothic"/>
-          <w:sz w:val="40"/>
-          <w:szCs w:val="40"/>
-        </w:rPr>
-        <w:t xml:space="preserve">Dual Low Frequency Oscillator </w:t>
-      </w:r>
-    </w:p>
-    <w:p>
-      <w:pPr>
-        <w:tabs>
-          <w:tab w:val="left" w:pos="2160"/>
-        </w:tabs>
-        <w:rPr>
-          <w:rFonts w:ascii="Century Gothic" w:hAnsi="Century Gothic"/>
-        </w:rPr>
-      </w:pPr>
-    </w:p>
-    <w:p>
-      <w:pPr>
-        <w:tabs>
-          <w:tab w:val="left" w:pos="2160"/>
-        </w:tabs>
-        <w:rPr>
-          <w:rFonts w:ascii="Century Gothic" w:hAnsi="Century Gothic"/>
-        </w:rPr>
-      </w:pPr>
-    </w:p>
-    <w:p>
-      <w:pPr>
-        <w:tabs>
-          <w:tab w:val="left" w:pos="2160"/>
-        </w:tabs>
-        <w:rPr>
-          <w:rFonts w:ascii="Century Gothic" w:hAnsi="Century Gothic"/>
-        </w:rPr>
-      </w:pPr>
-      <w:r>
-        <w:rPr>
-          <w:rFonts w:ascii="Century Gothic" w:hAnsi="Century Gothic"/>
-        </w:rPr>
-        <w:t>The MindBrain Dual Low Frequency Oscillator device is a simple but deep LFO modul</w:t>
-      </w:r>
-      <w:r>
-        <w:rPr>
-          <w:rFonts w:ascii="Century Gothic" w:hAnsi="Century Gothic"/>
-        </w:rPr>
-        <w:t>e. Each of its</w:t>
-      </w:r>
-      <w:r>
-        <w:rPr>
-          <w:rFonts w:ascii="Century Gothic" w:hAnsi="Century Gothic"/>
-        </w:rPr>
-        <w:t xml:space="preserve"> two sides can be set to one of seven different wave shapes </w:t>
-      </w:r>
-      <w:r>
-        <w:rPr>
-          <w:rFonts w:ascii="Century Gothic" w:hAnsi="Century Gothic"/>
-        </w:rPr>
-        <w:t>– Sine, Ramp Up, Ramp Down, Trian</w:t>
-      </w:r>
-      <w:r>
-        <w:rPr>
-          <w:rFonts w:ascii="Century Gothic" w:hAnsi="Century Gothic"/>
-        </w:rPr>
-        <w:t>gle, Rectangle, Random and Bin. The LFO can be set to sync with Live’s clock, or can be set to an independent frequency</w:t>
-      </w:r>
-      <w:r>
-        <w:rPr>
-          <w:rFonts w:ascii="Century Gothic" w:hAnsi="Century Gothic"/>
-        </w:rPr>
-        <w:t xml:space="preserve"> up to 2KHz</w:t>
-      </w:r>
-      <w:r>
-        <w:rPr>
-          <w:rFonts w:ascii="Century Gothic" w:hAnsi="Century Gothic"/>
-        </w:rPr>
-        <w:t>.</w:t>
-      </w:r>
+        <w:t>The first pair of devices in the MindBrain Software Package is to allow the user to tune oscillators in a modular system and control them using pitch information from Live. This system allows for reliable tuning between multiple oscillators and software instruments if used correctly.</w:t>
+      </w:r>
+    </w:p>
+    <w:p>
+      <w:pPr>
+        <w:tabs>
+          <w:tab w:val="left" w:pos="2160"/>
+        </w:tabs>
+        <w:rPr>
+          <w:rFonts w:ascii="Century Gothic" w:hAnsi="Century Gothic"/>
+        </w:rPr>
+      </w:pPr>
+    </w:p>
+    <w:p>
+      <w:pPr>
+        <w:tabs>
+          <w:tab w:val="left" w:pos="2160"/>
+        </w:tabs>
+        <w:rPr>
+          <w:rFonts w:ascii="Century Gothic" w:hAnsi="Century Gothic"/>
+        </w:rPr>
+      </w:pPr>
+    </w:p>
+    <w:p>
+      <w:pPr>
+        <w:tabs>
+          <w:tab w:val="left" w:pos="2160"/>
+        </w:tabs>
+        <w:rPr>
+          <w:rFonts w:ascii="Century Gothic" w:hAnsi="Century Gothic"/>
+          <w:sz w:val="40"/>
+          <w:szCs w:val="40"/>
+        </w:rPr>
+      </w:pPr>
+      <w:r>
+        <w:rPr>
+          <w:rFonts w:ascii="Century Gothic" w:hAnsi="Century Gothic"/>
+          <w:sz w:val="40"/>
+          <w:szCs w:val="40"/>
+        </w:rPr>
+        <w:t>MindBrain Pitch Calibrator</w:t>
+      </w:r>
+    </w:p>
+    <w:p>
+      <w:pPr>
+        <w:tabs>
+          <w:tab w:val="left" w:pos="2160"/>
+        </w:tabs>
+        <w:rPr>
+          <w:rFonts w:ascii="Century Gothic" w:hAnsi="Century Gothic"/>
+        </w:rPr>
+      </w:pPr>
+    </w:p>
+    <w:p>
+      <w:pPr>
+        <w:tabs>
+          <w:tab w:val="left" w:pos="2160"/>
+        </w:tabs>
+        <w:rPr>
+          <w:rFonts w:ascii="Century Gothic" w:hAnsi="Century Gothic"/>
+        </w:rPr>
+      </w:pPr>
+    </w:p>
+    <w:p>
+      <w:pPr>
+        <w:tabs>
+          <w:tab w:val="left" w:pos="2160"/>
+        </w:tabs>
+        <w:rPr>
+          <w:rFonts w:ascii="Century Gothic" w:hAnsi="Century Gothic"/>
+        </w:rPr>
+      </w:pPr>
+      <w:r>
+        <w:rPr>
+          <w:rFonts w:ascii="Century Gothic" w:hAnsi="Century Gothic"/>
+        </w:rPr>
+        <w:t xml:space="preserve">The first of the two devices is the MindBrain Pitch </w:t>
+      </w:r>
+      <w:r>
+        <w:rPr>
+          <w:rFonts w:ascii="Century Gothic" w:hAnsi="Century Gothic"/>
+        </w:rPr>
+        <w:t xml:space="preserve">Calibrator. First, </w:t>
+      </w:r>
+    </w:p>
+    <w:p>
+      <w:pPr>
+        <w:tabs>
+          <w:tab w:val="left" w:pos="2160"/>
+        </w:tabs>
+        <w:rPr>
+          <w:rFonts w:ascii="Century Gothic" w:hAnsi="Century Gothic"/>
+        </w:rPr>
+      </w:pPr>
+    </w:p>
+    <w:p>
+      <w:pPr>
+        <w:tabs>
+          <w:tab w:val="left" w:pos="2160"/>
+        </w:tabs>
+        <w:rPr>
+          <w:rFonts w:ascii="Century Gothic" w:hAnsi="Century Gothic"/>
+        </w:rPr>
+      </w:pPr>
+    </w:p>
+    <w:p>
+      <w:pPr>
+        <w:tabs>
+          <w:tab w:val="left" w:pos="2160"/>
+        </w:tabs>
+        <w:rPr>
+          <w:rFonts w:ascii="Century Gothic" w:hAnsi="Century Gothic"/>
+          <w:sz w:val="40"/>
+          <w:szCs w:val="40"/>
+        </w:rPr>
+      </w:pPr>
+      <w:r>
+        <w:rPr>
+          <w:rFonts w:ascii="Century Gothic" w:hAnsi="Century Gothic"/>
+          <w:sz w:val="40"/>
+          <w:szCs w:val="40"/>
+        </w:rPr>
+        <w:t>MindBrain Pitch &amp; Gate Out</w:t>
+      </w:r>
+    </w:p>
+    <w:p>
+      <w:pPr>
+        <w:tabs>
+          <w:tab w:val="left" w:pos="2160"/>
+        </w:tabs>
+        <w:rPr>
+          <w:rFonts w:ascii="Century Gothic" w:hAnsi="Century Gothic"/>
+        </w:rPr>
+      </w:pPr>
+    </w:p>
+    <w:p>
+      <w:pPr>
+        <w:tabs>
+          <w:tab w:val="left" w:pos="2160"/>
+        </w:tabs>
+        <w:rPr>
+          <w:rFonts w:ascii="Century Gothic" w:hAnsi="Century Gothic"/>
+        </w:rPr>
+      </w:pPr>
       <w:bookmarkStart w:id="0" w:name="_GoBack"/>
       <w:bookmarkEnd w:id="0"/>
-      <w:r>
-        <w:rPr>
-          <w:rFonts w:ascii="Century Gothic" w:hAnsi="Century Gothic"/>
+    </w:p>
+    <w:p>
+      <w:pPr>
+        <w:tabs>
+          <w:tab w:val="left" w:pos="2160"/>
+        </w:tabs>
+        <w:rPr>
+          <w:rFonts w:ascii="Century Gothic" w:hAnsi="Century Gothic"/>
+        </w:rPr>
+      </w:pPr>
+      <w:r>
+        <w:rPr>
+          <w:rFonts w:ascii="Century Gothic" w:hAnsi="Century Gothic"/>
+        </w:rPr>
+        <w:t xml:space="preserve">Text here </w:t>
+      </w:r>
+    </w:p>
+    <w:p>
+      <w:pPr>
+        <w:tabs>
+          <w:tab w:val="left" w:pos="2160"/>
+        </w:tabs>
+        <w:rPr>
+          <w:rFonts w:ascii="Century Gothic" w:hAnsi="Century Gothic"/>
+        </w:rPr>
+      </w:pPr>
+    </w:p>
+    <w:p>
+      <w:pPr>
+        <w:tabs>
+          <w:tab w:val="left" w:pos="2160"/>
+        </w:tabs>
+        <w:rPr>
+          <w:rFonts w:ascii="Century Gothic" w:hAnsi="Century Gothic"/>
+        </w:rPr>
+      </w:pPr>
+    </w:p>
+    <w:p>
+      <w:pPr>
+        <w:tabs>
+          <w:tab w:val="left" w:pos="2160"/>
+        </w:tabs>
+        <w:rPr>
+          <w:rFonts w:ascii="Century Gothic" w:hAnsi="Century Gothic"/>
+          <w:sz w:val="40"/>
+          <w:szCs w:val="40"/>
+        </w:rPr>
+      </w:pPr>
+      <w:r>
+        <w:rPr>
+          <w:rFonts w:ascii="Century Gothic" w:hAnsi="Century Gothic"/>
+          <w:sz w:val="40"/>
+          <w:szCs w:val="40"/>
+        </w:rPr>
+        <w:t xml:space="preserve">MindBrain </w:t>
+      </w:r>
+      <w:r>
+        <w:rPr>
+          <w:rFonts w:ascii="Century Gothic" w:hAnsi="Century Gothic"/>
+          <w:sz w:val="40"/>
+          <w:szCs w:val="40"/>
+        </w:rPr>
+        <w:t>MIDI to Gate/Trigger</w:t>
+      </w:r>
+    </w:p>
+    <w:p>
+      <w:pPr>
+        <w:tabs>
+          <w:tab w:val="left" w:pos="2160"/>
+        </w:tabs>
+        <w:rPr>
+          <w:rFonts w:ascii="Century Gothic" w:hAnsi="Century Gothic"/>
+        </w:rPr>
+      </w:pPr>
+    </w:p>
+    <w:p>
+      <w:pPr>
+        <w:tabs>
+          <w:tab w:val="left" w:pos="2160"/>
+        </w:tabs>
+        <w:rPr>
+          <w:rFonts w:ascii="Century Gothic" w:hAnsi="Century Gothic"/>
+        </w:rPr>
+      </w:pPr>
+    </w:p>
+    <w:p>
+      <w:pPr>
+        <w:tabs>
+          <w:tab w:val="left" w:pos="2160"/>
+        </w:tabs>
+        <w:rPr>
+          <w:rFonts w:ascii="Century Gothic" w:hAnsi="Century Gothic"/>
+        </w:rPr>
+      </w:pPr>
+      <w:r>
+        <w:rPr>
+          <w:rFonts w:ascii="Century Gothic" w:hAnsi="Century Gothic"/>
+        </w:rPr>
+        <w:t xml:space="preserve">The </w:t>
+      </w:r>
+      <w:r>
+        <w:rPr>
+          <w:rFonts w:ascii="Century Gothic" w:hAnsi="Century Gothic"/>
+        </w:rPr>
+        <w:t xml:space="preserve">MindBrain </w:t>
+      </w:r>
+      <w:r>
+        <w:rPr>
+          <w:rFonts w:ascii="Century Gothic" w:hAnsi="Century Gothic"/>
+        </w:rPr>
+        <w:t>MIDI to Gate/Trigger</w:t>
+      </w:r>
+      <w:r>
+        <w:rPr>
+          <w:rFonts w:ascii="Century Gothic" w:hAnsi="Century Gothic"/>
+        </w:rPr>
+        <w:t xml:space="preserve"> is a simple device that outputs a single Gate or Trigger output for each incoming MIDI note. This device can be used </w:t>
+      </w:r>
+      <w:r>
+        <w:rPr>
+          <w:rFonts w:ascii="Century Gothic" w:hAnsi="Century Gothic"/>
+        </w:rPr>
+        <w:t>to trigger sequencers and/or envelope generators based on incoming MIDI</w:t>
+      </w:r>
+      <w:r>
+        <w:rPr>
+          <w:rFonts w:ascii="Century Gothic" w:hAnsi="Century Gothic"/>
+        </w:rPr>
+        <w:t xml:space="preserve"> notes.</w:t>
+      </w:r>
+    </w:p>
+    <w:p>
+      <w:pPr>
+        <w:tabs>
+          <w:tab w:val="left" w:pos="2160"/>
+        </w:tabs>
+        <w:rPr>
+          <w:rFonts w:ascii="Century Gothic" w:hAnsi="Century Gothic"/>
+        </w:rPr>
+      </w:pPr>
+    </w:p>
+    <w:p>
+      <w:pPr>
+        <w:tabs>
+          <w:tab w:val="left" w:pos="2160"/>
+        </w:tabs>
+        <w:rPr>
+          <w:rFonts w:ascii="Century Gothic" w:hAnsi="Century Gothic"/>
+        </w:rPr>
+      </w:pPr>
+    </w:p>
+    <w:p>
+      <w:pPr>
+        <w:tabs>
+          <w:tab w:val="left" w:pos="2160"/>
+        </w:tabs>
+        <w:rPr>
+          <w:rFonts w:ascii="Century Gothic" w:hAnsi="Century Gothic"/>
+          <w:sz w:val="40"/>
+          <w:szCs w:val="40"/>
+        </w:rPr>
+      </w:pPr>
+      <w:r>
+        <w:rPr>
+          <w:rFonts w:ascii="Century Gothic" w:hAnsi="Century Gothic"/>
+          <w:sz w:val="40"/>
+          <w:szCs w:val="40"/>
+        </w:rPr>
+        <w:t xml:space="preserve">MindBrain </w:t>
+      </w:r>
+      <w:r>
+        <w:rPr>
+          <w:rFonts w:ascii="Century Gothic" w:hAnsi="Century Gothic"/>
+          <w:sz w:val="40"/>
+          <w:szCs w:val="40"/>
+        </w:rPr>
+        <w:t xml:space="preserve">Dual Low Frequency Oscillator </w:t>
+      </w:r>
+    </w:p>
+    <w:p>
+      <w:pPr>
+        <w:tabs>
+          <w:tab w:val="left" w:pos="2160"/>
+        </w:tabs>
+        <w:rPr>
+          <w:rFonts w:ascii="Century Gothic" w:hAnsi="Century Gothic"/>
+        </w:rPr>
+      </w:pPr>
+    </w:p>
+    <w:p>
+      <w:pPr>
+        <w:tabs>
+          <w:tab w:val="left" w:pos="2160"/>
+        </w:tabs>
+        <w:rPr>
+          <w:rFonts w:ascii="Century Gothic" w:hAnsi="Century Gothic"/>
+        </w:rPr>
+      </w:pPr>
+    </w:p>
+    <w:p>
+      <w:pPr>
+        <w:tabs>
+          <w:tab w:val="left" w:pos="2160"/>
+        </w:tabs>
+        <w:rPr>
+          <w:rFonts w:ascii="Century Gothic" w:hAnsi="Century Gothic"/>
+        </w:rPr>
+      </w:pPr>
+      <w:r>
+        <w:rPr>
+          <w:rFonts w:ascii="Century Gothic" w:hAnsi="Century Gothic"/>
+        </w:rPr>
+        <w:t>The MindBrain Dual Low Frequency Oscillator device is a simple but deep LFO modul</w:t>
+      </w:r>
+      <w:r>
+        <w:rPr>
+          <w:rFonts w:ascii="Century Gothic" w:hAnsi="Century Gothic"/>
+        </w:rPr>
+        <w:t>e. Each of its</w:t>
+      </w:r>
+      <w:r>
+        <w:rPr>
+          <w:rFonts w:ascii="Century Gothic" w:hAnsi="Century Gothic"/>
+        </w:rPr>
+        <w:t xml:space="preserve"> two sides can be set to one of seven different wave shapes </w:t>
+      </w:r>
+      <w:r>
+        <w:rPr>
+          <w:rFonts w:ascii="Century Gothic" w:hAnsi="Century Gothic"/>
+        </w:rPr>
+        <w:t>– Sine, Ramp Up, Ramp Down, Trian</w:t>
+      </w:r>
+      <w:r>
+        <w:rPr>
+          <w:rFonts w:ascii="Century Gothic" w:hAnsi="Century Gothic"/>
+        </w:rPr>
+        <w:t>gle, Rectangle, Random and Bin. The LFO can be set to sync with Live’s clock, or can be set to an independent frequency</w:t>
+      </w:r>
+      <w:r>
+        <w:rPr>
+          <w:rFonts w:ascii="Century Gothic" w:hAnsi="Century Gothic"/>
+        </w:rPr>
+        <w:t xml:space="preserve"> up to 2KHz</w:t>
+      </w:r>
+      <w:r>
+        <w:rPr>
+          <w:rFonts w:ascii="Century Gothic" w:hAnsi="Century Gothic"/>
+        </w:rPr>
+        <w:t xml:space="preserve">. </w:t>
+      </w:r>
+    </w:p>
+    <w:p>
+      <w:pPr>
+        <w:tabs>
+          <w:tab w:val="left" w:pos="2160"/>
+        </w:tabs>
+        <w:rPr>
+          <w:rFonts w:ascii="Century Gothic" w:hAnsi="Century Gothic"/>
+        </w:rPr>
+      </w:pPr>
+    </w:p>
+    <w:p>
+      <w:pPr>
+        <w:tabs>
+          <w:tab w:val="left" w:pos="2160"/>
+        </w:tabs>
+        <w:rPr>
+          <w:rFonts w:ascii="Century Gothic" w:hAnsi="Century Gothic"/>
+        </w:rPr>
+      </w:pPr>
+    </w:p>
+    <w:p>
+      <w:pPr>
+        <w:tabs>
+          <w:tab w:val="left" w:pos="2160"/>
+        </w:tabs>
+        <w:rPr>
+          <w:rFonts w:ascii="Century Gothic" w:hAnsi="Century Gothic"/>
+          <w:sz w:val="40"/>
+          <w:szCs w:val="40"/>
+        </w:rPr>
+      </w:pPr>
+      <w:r>
+        <w:rPr>
+          <w:rFonts w:ascii="Century Gothic" w:hAnsi="Century Gothic"/>
+          <w:sz w:val="40"/>
+          <w:szCs w:val="40"/>
+        </w:rPr>
+        <w:t xml:space="preserve">MindBrain </w:t>
+      </w:r>
+      <w:r>
+        <w:rPr>
+          <w:rFonts w:ascii="Century Gothic" w:hAnsi="Century Gothic"/>
+          <w:sz w:val="40"/>
+          <w:szCs w:val="40"/>
+        </w:rPr>
+        <w:t xml:space="preserve">Dual Envelope Generator </w:t>
+      </w:r>
+    </w:p>
+    <w:p>
+      <w:pPr>
+        <w:tabs>
+          <w:tab w:val="left" w:pos="2160"/>
+        </w:tabs>
+        <w:rPr>
+          <w:rFonts w:ascii="Century Gothic" w:hAnsi="Century Gothic"/>
+        </w:rPr>
+      </w:pPr>
+    </w:p>
+    <w:p>
+      <w:pPr>
+        <w:tabs>
+          <w:tab w:val="left" w:pos="2160"/>
+        </w:tabs>
+        <w:rPr>
+          <w:rFonts w:ascii="Century Gothic" w:hAnsi="Century Gothic"/>
+        </w:rPr>
+      </w:pPr>
+    </w:p>
+    <w:p>
+      <w:pPr>
+        <w:tabs>
+          <w:tab w:val="left" w:pos="2160"/>
+        </w:tabs>
+        <w:rPr>
+          <w:rFonts w:ascii="Century Gothic" w:hAnsi="Century Gothic"/>
+        </w:rPr>
+      </w:pPr>
+      <w:r>
+        <w:rPr>
+          <w:rFonts w:ascii="Century Gothic" w:hAnsi="Century Gothic"/>
+        </w:rPr>
+        <w:t>The</w:t>
+      </w:r>
+      <w:r>
+        <w:rPr>
+          <w:rFonts w:ascii="Century Gothic" w:hAnsi="Century Gothic"/>
+        </w:rPr>
+        <w:t xml:space="preserve"> MindBrain</w:t>
+      </w:r>
+      <w:r>
+        <w:rPr>
+          <w:rFonts w:ascii="Century Gothic" w:hAnsi="Century Gothic"/>
+        </w:rPr>
+        <w:t xml:space="preserve"> Dual Envelope Generator is a versatile </w:t>
+      </w:r>
+      <w:r>
+        <w:rPr>
+          <w:rFonts w:ascii="Century Gothic" w:hAnsi="Century Gothic"/>
+        </w:rPr>
+        <w:t xml:space="preserve">modulation source. </w:t>
+      </w:r>
+      <w:r>
+        <w:rPr>
+          <w:rFonts w:ascii="Century Gothic" w:hAnsi="Century Gothic"/>
+        </w:rPr>
+        <w:t>Each side of the Dual Envelope Generator can be set to one of two modes – th</w:t>
+      </w:r>
+      <w:r>
+        <w:rPr>
+          <w:rFonts w:ascii="Century Gothic" w:hAnsi="Century Gothic"/>
+        </w:rPr>
+        <w:t>e N-Point Envelope Generator or</w:t>
+      </w:r>
+      <w:r>
+        <w:rPr>
+          <w:rFonts w:ascii="Century Gothic" w:hAnsi="Century Gothic"/>
+        </w:rPr>
+        <w:t xml:space="preserve"> the classic West Coast style Rise/Fall Envelope Generator</w:t>
+      </w:r>
+      <w:r>
+        <w:rPr>
+          <w:rFonts w:ascii="Century Gothic" w:hAnsi="Century Gothic"/>
+        </w:rPr>
+        <w:t xml:space="preserve">. Both modes allow either triggered or cycling operation. </w:t>
+      </w:r>
+      <w:r>
+        <w:rPr>
+          <w:rFonts w:ascii="Century Gothic" w:hAnsi="Century Gothic"/>
+        </w:rPr>
+        <w:t xml:space="preserve">  </w:t>
+      </w:r>
+    </w:p>
+    <w:p>
+      <w:pPr>
+        <w:tabs>
+          <w:tab w:val="left" w:pos="2160"/>
+        </w:tabs>
+        <w:rPr>
+          <w:rFonts w:ascii="Century Gothic" w:hAnsi="Century Gothic"/>
+        </w:rPr>
+      </w:pPr>
+    </w:p>
+    <w:p>
+      <w:pPr>
+        <w:tabs>
+          <w:tab w:val="left" w:pos="2160"/>
+        </w:tabs>
+        <w:rPr>
+          <w:rFonts w:ascii="Century Gothic" w:hAnsi="Century Gothic"/>
+        </w:rPr>
+      </w:pPr>
+    </w:p>
+    <w:p>
+      <w:pPr>
+        <w:tabs>
+          <w:tab w:val="left" w:pos="2160"/>
+        </w:tabs>
+        <w:rPr>
+          <w:rFonts w:ascii="Century Gothic" w:hAnsi="Century Gothic"/>
+          <w:sz w:val="40"/>
+          <w:szCs w:val="40"/>
+        </w:rPr>
+      </w:pPr>
+      <w:r>
+        <w:rPr>
+          <w:rFonts w:ascii="Century Gothic" w:hAnsi="Century Gothic"/>
+          <w:sz w:val="40"/>
+          <w:szCs w:val="40"/>
+        </w:rPr>
+        <w:t xml:space="preserve">MindBrain </w:t>
+      </w:r>
+      <w:r>
+        <w:rPr>
+          <w:rFonts w:ascii="Century Gothic" w:hAnsi="Century Gothic"/>
+          <w:sz w:val="40"/>
+          <w:szCs w:val="40"/>
+        </w:rPr>
+        <w:t>Dual Random Generator</w:t>
+      </w:r>
+    </w:p>
+    <w:p>
+      <w:pPr>
+        <w:tabs>
+          <w:tab w:val="left" w:pos="2160"/>
+        </w:tabs>
+        <w:rPr>
+          <w:rFonts w:ascii="Century Gothic" w:hAnsi="Century Gothic"/>
+        </w:rPr>
+      </w:pPr>
+    </w:p>
+    <w:p>
+      <w:pPr>
+        <w:tabs>
+          <w:tab w:val="left" w:pos="2160"/>
+        </w:tabs>
+        <w:rPr>
+          <w:rFonts w:ascii="Century Gothic" w:hAnsi="Century Gothic"/>
+        </w:rPr>
+      </w:pPr>
+    </w:p>
+    <w:p>
+      <w:pPr>
+        <w:tabs>
+          <w:tab w:val="left" w:pos="2160"/>
+        </w:tabs>
+        <w:rPr>
+          <w:rFonts w:ascii="Century Gothic" w:hAnsi="Century Gothic"/>
+        </w:rPr>
+      </w:pPr>
+      <w:r>
+        <w:rPr>
+          <w:rFonts w:ascii="Century Gothic" w:hAnsi="Century Gothic"/>
+        </w:rPr>
+        <w:t xml:space="preserve">The </w:t>
+      </w:r>
+      <w:r>
+        <w:rPr>
+          <w:rFonts w:ascii="Century Gothic" w:hAnsi="Century Gothic"/>
+        </w:rPr>
+        <w:t xml:space="preserve">MindBrain </w:t>
+      </w:r>
+      <w:r>
+        <w:rPr>
+          <w:rFonts w:ascii="Century Gothic" w:hAnsi="Century Gothic"/>
+        </w:rPr>
+        <w:t xml:space="preserve">Dual Random Generator device can be used to obtain many flavors </w:t>
+      </w:r>
+      <w:r>
+        <w:rPr>
+          <w:rFonts w:ascii="Century Gothic" w:hAnsi="Century Gothic"/>
+        </w:rPr>
+        <w:t>of random modulat</w:t>
+      </w:r>
+      <w:r>
+        <w:rPr>
+          <w:rFonts w:ascii="Century Gothic" w:hAnsi="Century Gothic"/>
+        </w:rPr>
+        <w:t xml:space="preserve">ion. Each side of the Dual Random Generator can be set to one of three modes – The first mode outputs random stepped voltages, the second mode outputs random smoothed voltages and the last mode outputs random gates or timing pulses. Each mode has controls for rate, variance and scaling functions like offset and depth. </w:t>
+      </w:r>
+    </w:p>
+    <w:p>
+      <w:pPr>
+        <w:tabs>
+          <w:tab w:val="left" w:pos="2160"/>
+        </w:tabs>
+        <w:rPr>
+          <w:rFonts w:ascii="Century Gothic" w:hAnsi="Century Gothic"/>
+        </w:rPr>
+      </w:pPr>
+    </w:p>
+    <w:p>
+      <w:pPr>
+        <w:tabs>
+          <w:tab w:val="left" w:pos="2160"/>
+        </w:tabs>
+        <w:rPr>
+          <w:rFonts w:ascii="Century Gothic" w:hAnsi="Century Gothic"/>
+        </w:rPr>
+      </w:pPr>
+      <w:r>
+        <w:rPr>
+          <w:rFonts w:ascii="Century Gothic" w:hAnsi="Century Gothic"/>
+        </w:rPr>
+        <w:t>The</w:t>
+      </w:r>
+      <w:r>
+        <w:rPr>
+          <w:rFonts w:ascii="Century Gothic" w:hAnsi="Century Gothic"/>
+        </w:rPr>
+        <w:t xml:space="preserve"> Dual Random Generator </w:t>
+      </w:r>
+      <w:r>
+        <w:rPr>
+          <w:rFonts w:ascii="Century Gothic" w:hAnsi="Century Gothic"/>
+        </w:rPr>
+        <w:t xml:space="preserve">also has a manual mode for all of its three modes, with which the next random value can be triggered using incoming MIDI notes or the manual trigger button. </w:t>
+      </w:r>
+    </w:p>
+    <w:p>
+      <w:pPr>
+        <w:tabs>
+          <w:tab w:val="left" w:pos="2160"/>
+        </w:tabs>
+        <w:rPr>
+          <w:rFonts w:ascii="Century Gothic" w:hAnsi="Century Gothic"/>
+        </w:rPr>
+      </w:pPr>
+    </w:p>
+    <w:p>
+      <w:pPr>
+        <w:tabs>
+          <w:tab w:val="left" w:pos="2160"/>
+        </w:tabs>
+        <w:rPr>
+          <w:rFonts w:ascii="Century Gothic" w:hAnsi="Century Gothic"/>
+        </w:rPr>
+      </w:pPr>
+    </w:p>
+    <w:p>
+      <w:pPr>
+        <w:tabs>
+          <w:tab w:val="left" w:pos="2160"/>
+        </w:tabs>
+        <w:rPr>
+          <w:rFonts w:ascii="Century Gothic" w:hAnsi="Century Gothic"/>
+        </w:rPr>
+      </w:pPr>
+    </w:p>
+    <w:p>
+      <w:pPr>
+        <w:tabs>
+          <w:tab w:val="left" w:pos="2160"/>
+        </w:tabs>
+        <w:rPr>
+          <w:rFonts w:ascii="Century Gothic" w:hAnsi="Century Gothic"/>
+          <w:sz w:val="40"/>
+          <w:szCs w:val="40"/>
+        </w:rPr>
+      </w:pPr>
+    </w:p>
+    <w:p>
+      <w:pPr>
+        <w:tabs>
+          <w:tab w:val="left" w:pos="2160"/>
+        </w:tabs>
+        <w:rPr>
+          <w:rFonts w:ascii="Century Gothic" w:hAnsi="Century Gothic"/>
+        </w:rPr>
+      </w:pPr>
+    </w:p>
+    <w:p>
+      <w:pPr>
+        <w:tabs>
+          <w:tab w:val="left" w:pos="2160"/>
+        </w:tabs>
+        <w:rPr>
+          <w:rFonts w:ascii="Century Gothic" w:hAnsi="Century Gothic"/>
+        </w:rPr>
+      </w:pPr>
+    </w:p>
+    <w:p>
+      <w:pPr>
+        <w:tabs>
+          <w:tab w:val="left" w:pos="2160"/>
+        </w:tabs>
+        <w:rPr>
+          <w:rFonts w:ascii="Century Gothic" w:hAnsi="Century Gothic"/>
+        </w:rPr>
+      </w:pPr>
+    </w:p>
+    <w:p>
+      <w:pPr>
+        <w:tabs>
+          <w:tab w:val="left" w:pos="2160"/>
+        </w:tabs>
+        <w:rPr>
+          <w:rFonts w:ascii="Century Gothic" w:hAnsi="Century Gothic"/>
+        </w:rPr>
+      </w:pPr>
+    </w:p>
+    <w:p>
+      <w:pPr>
+        <w:tabs>
+          <w:tab w:val="left" w:pos="2160"/>
+        </w:tabs>
+        <w:rPr>
+          <w:rFonts w:ascii="Gill Sans MT" w:hAnsi="Gill Sans MT"/>
+        </w:rPr>
+      </w:pPr>
+    </w:p>
+    <w:p>
+      <w:pPr>
+        <w:tabs>
+          <w:tab w:val="left" w:pos="2160"/>
+        </w:tabs>
+        <w:rPr>
+          <w:rFonts w:ascii="Gill Sans MT" w:hAnsi="Gill Sans MT"/>
+        </w:rPr>
+      </w:pPr>
+    </w:p>
+    <w:p>
+      <w:pPr>
+        <w:tabs>
+          <w:tab w:val="left" w:pos="2160"/>
+        </w:tabs>
+        <w:rPr>
+          <w:rFonts w:ascii="Gill Sans MT" w:hAnsi="Gill Sans MT"/>
+        </w:rPr>
+      </w:pPr>
+      <w:r>
+        <w:rPr>
+          <w:rFonts w:ascii="Gill Sans MT" w:hAnsi="Gill Sans MT"/>
         </w:rPr>
         <w:t xml:space="preserve"> </w:t>
       </w:r>
@@ -617,402 +1322,6 @@
         <w:tabs>
           <w:tab w:val="left" w:pos="2160"/>
         </w:tabs>
-        <w:rPr>
-          <w:rFonts w:ascii="Century Gothic" w:hAnsi="Century Gothic"/>
-        </w:rPr>
-      </w:pPr>
-    </w:p>
-    <w:p>
-      <w:pPr>
-        <w:tabs>
-          <w:tab w:val="left" w:pos="2160"/>
-        </w:tabs>
-        <w:rPr>
-          <w:rFonts w:ascii="Century Gothic" w:hAnsi="Century Gothic"/>
-        </w:rPr>
-      </w:pPr>
-    </w:p>
-    <w:p>
-      <w:pPr>
-        <w:tabs>
-          <w:tab w:val="left" w:pos="2160"/>
-        </w:tabs>
-        <w:rPr>
-          <w:rFonts w:ascii="Century Gothic" w:hAnsi="Century Gothic"/>
-          <w:sz w:val="40"/>
-          <w:szCs w:val="40"/>
-        </w:rPr>
-      </w:pPr>
-      <w:r>
-        <w:rPr>
-          <w:rFonts w:ascii="Century Gothic" w:hAnsi="Century Gothic"/>
-          <w:sz w:val="40"/>
-          <w:szCs w:val="40"/>
-        </w:rPr>
-        <w:t xml:space="preserve">MindBrain </w:t>
-      </w:r>
-      <w:r>
-        <w:rPr>
-          <w:rFonts w:ascii="Century Gothic" w:hAnsi="Century Gothic"/>
-          <w:sz w:val="40"/>
-          <w:szCs w:val="40"/>
-        </w:rPr>
-        <w:t xml:space="preserve">Dual Envelope Generator </w:t>
-      </w:r>
-    </w:p>
-    <w:p>
-      <w:pPr>
-        <w:tabs>
-          <w:tab w:val="left" w:pos="2160"/>
-        </w:tabs>
-        <w:rPr>
-          <w:rFonts w:ascii="Century Gothic" w:hAnsi="Century Gothic"/>
-        </w:rPr>
-      </w:pPr>
-    </w:p>
-    <w:p>
-      <w:pPr>
-        <w:tabs>
-          <w:tab w:val="left" w:pos="2160"/>
-        </w:tabs>
-        <w:rPr>
-          <w:rFonts w:ascii="Century Gothic" w:hAnsi="Century Gothic"/>
-        </w:rPr>
-      </w:pPr>
-    </w:p>
-    <w:p>
-      <w:pPr>
-        <w:tabs>
-          <w:tab w:val="left" w:pos="2160"/>
-        </w:tabs>
-        <w:rPr>
-          <w:rFonts w:ascii="Century Gothic" w:hAnsi="Century Gothic"/>
-        </w:rPr>
-      </w:pPr>
-      <w:r>
-        <w:rPr>
-          <w:rFonts w:ascii="Century Gothic" w:hAnsi="Century Gothic"/>
-        </w:rPr>
-        <w:t>The</w:t>
-      </w:r>
-      <w:r>
-        <w:rPr>
-          <w:rFonts w:ascii="Century Gothic" w:hAnsi="Century Gothic"/>
-        </w:rPr>
-        <w:t xml:space="preserve"> MindBrain</w:t>
-      </w:r>
-      <w:r>
-        <w:rPr>
-          <w:rFonts w:ascii="Century Gothic" w:hAnsi="Century Gothic"/>
-        </w:rPr>
-        <w:t xml:space="preserve"> Dual Envelope Generator is a versatile </w:t>
-      </w:r>
-      <w:r>
-        <w:rPr>
-          <w:rFonts w:ascii="Century Gothic" w:hAnsi="Century Gothic"/>
-        </w:rPr>
-        <w:t xml:space="preserve">modulation source. </w:t>
-      </w:r>
-      <w:r>
-        <w:rPr>
-          <w:rFonts w:ascii="Century Gothic" w:hAnsi="Century Gothic"/>
-        </w:rPr>
-        <w:t>Each side of the Dual Envelope Generator can be set to one of two modes – th</w:t>
-      </w:r>
-      <w:r>
-        <w:rPr>
-          <w:rFonts w:ascii="Century Gothic" w:hAnsi="Century Gothic"/>
-        </w:rPr>
-        <w:t>e N-Point Envelope Generator or</w:t>
-      </w:r>
-      <w:r>
-        <w:rPr>
-          <w:rFonts w:ascii="Century Gothic" w:hAnsi="Century Gothic"/>
-        </w:rPr>
-        <w:t xml:space="preserve"> the classic West Coast style Rise/Fall Envelope Generator</w:t>
-      </w:r>
-      <w:r>
-        <w:rPr>
-          <w:rFonts w:ascii="Century Gothic" w:hAnsi="Century Gothic"/>
-        </w:rPr>
-        <w:t xml:space="preserve">. Both modes allow either triggered or cycling operation. </w:t>
-      </w:r>
-      <w:r>
-        <w:rPr>
-          <w:rFonts w:ascii="Century Gothic" w:hAnsi="Century Gothic"/>
-        </w:rPr>
-        <w:t xml:space="preserve">  </w:t>
-      </w:r>
-    </w:p>
-    <w:p>
-      <w:pPr>
-        <w:tabs>
-          <w:tab w:val="left" w:pos="2160"/>
-        </w:tabs>
-        <w:rPr>
-          <w:rFonts w:ascii="Century Gothic" w:hAnsi="Century Gothic"/>
-        </w:rPr>
-      </w:pPr>
-    </w:p>
-    <w:p>
-      <w:pPr>
-        <w:tabs>
-          <w:tab w:val="left" w:pos="2160"/>
-        </w:tabs>
-        <w:rPr>
-          <w:rFonts w:ascii="Century Gothic" w:hAnsi="Century Gothic"/>
-        </w:rPr>
-      </w:pPr>
-    </w:p>
-    <w:p>
-      <w:pPr>
-        <w:tabs>
-          <w:tab w:val="left" w:pos="2160"/>
-        </w:tabs>
-        <w:rPr>
-          <w:rFonts w:ascii="Century Gothic" w:hAnsi="Century Gothic"/>
-          <w:sz w:val="40"/>
-          <w:szCs w:val="40"/>
-        </w:rPr>
-      </w:pPr>
-      <w:r>
-        <w:rPr>
-          <w:rFonts w:ascii="Century Gothic" w:hAnsi="Century Gothic"/>
-          <w:sz w:val="40"/>
-          <w:szCs w:val="40"/>
-        </w:rPr>
-        <w:t xml:space="preserve">MindBrain </w:t>
-      </w:r>
-      <w:r>
-        <w:rPr>
-          <w:rFonts w:ascii="Century Gothic" w:hAnsi="Century Gothic"/>
-          <w:sz w:val="40"/>
-          <w:szCs w:val="40"/>
-        </w:rPr>
-        <w:t>Dual Random Generator</w:t>
-      </w:r>
-    </w:p>
-    <w:p>
-      <w:pPr>
-        <w:tabs>
-          <w:tab w:val="left" w:pos="2160"/>
-        </w:tabs>
-        <w:rPr>
-          <w:rFonts w:ascii="Century Gothic" w:hAnsi="Century Gothic"/>
-        </w:rPr>
-      </w:pPr>
-    </w:p>
-    <w:p>
-      <w:pPr>
-        <w:tabs>
-          <w:tab w:val="left" w:pos="2160"/>
-        </w:tabs>
-        <w:rPr>
-          <w:rFonts w:ascii="Century Gothic" w:hAnsi="Century Gothic"/>
-        </w:rPr>
-      </w:pPr>
-    </w:p>
-    <w:p>
-      <w:pPr>
-        <w:tabs>
-          <w:tab w:val="left" w:pos="2160"/>
-        </w:tabs>
-        <w:rPr>
-          <w:rFonts w:ascii="Century Gothic" w:hAnsi="Century Gothic"/>
-        </w:rPr>
-      </w:pPr>
-      <w:r>
-        <w:rPr>
-          <w:rFonts w:ascii="Century Gothic" w:hAnsi="Century Gothic"/>
-        </w:rPr>
-        <w:t xml:space="preserve">The </w:t>
-      </w:r>
-      <w:r>
-        <w:rPr>
-          <w:rFonts w:ascii="Century Gothic" w:hAnsi="Century Gothic"/>
-        </w:rPr>
-        <w:t xml:space="preserve">MindBrain </w:t>
-      </w:r>
-      <w:r>
-        <w:rPr>
-          <w:rFonts w:ascii="Century Gothic" w:hAnsi="Century Gothic"/>
-        </w:rPr>
-        <w:t xml:space="preserve">Dual Random Generator device can be used to obtain many flavors </w:t>
-      </w:r>
-      <w:r>
-        <w:rPr>
-          <w:rFonts w:ascii="Century Gothic" w:hAnsi="Century Gothic"/>
-        </w:rPr>
-        <w:t>of random modulat</w:t>
-      </w:r>
-      <w:r>
-        <w:rPr>
-          <w:rFonts w:ascii="Century Gothic" w:hAnsi="Century Gothic"/>
-        </w:rPr>
-        <w:t xml:space="preserve">ion. Each side of the Dual Random Generator can be set to one of three modes – The first mode outputs random stepped voltages, the second mode outputs random smoothed voltages and the last mode outputs random gates or timing pulses. Each mode has controls for rate, variance and scaling functions like offset and depth. </w:t>
-      </w:r>
-    </w:p>
-    <w:p>
-      <w:pPr>
-        <w:tabs>
-          <w:tab w:val="left" w:pos="2160"/>
-        </w:tabs>
-        <w:rPr>
-          <w:rFonts w:ascii="Century Gothic" w:hAnsi="Century Gothic"/>
-        </w:rPr>
-      </w:pPr>
-    </w:p>
-    <w:p>
-      <w:pPr>
-        <w:tabs>
-          <w:tab w:val="left" w:pos="2160"/>
-        </w:tabs>
-        <w:rPr>
-          <w:rFonts w:ascii="Century Gothic" w:hAnsi="Century Gothic"/>
-        </w:rPr>
-      </w:pPr>
-      <w:r>
-        <w:rPr>
-          <w:rFonts w:ascii="Century Gothic" w:hAnsi="Century Gothic"/>
-        </w:rPr>
-        <w:t>The</w:t>
-      </w:r>
-      <w:r>
-        <w:rPr>
-          <w:rFonts w:ascii="Century Gothic" w:hAnsi="Century Gothic"/>
-        </w:rPr>
-        <w:t xml:space="preserve"> Dual Random Generator </w:t>
-      </w:r>
-      <w:r>
-        <w:rPr>
-          <w:rFonts w:ascii="Century Gothic" w:hAnsi="Century Gothic"/>
-        </w:rPr>
-        <w:t xml:space="preserve">also has a manual mode for all of its three modes, with which the next random value can be triggered using incoming MIDI notes or the manual trigger button. </w:t>
-      </w:r>
-    </w:p>
-    <w:p>
-      <w:pPr>
-        <w:tabs>
-          <w:tab w:val="left" w:pos="2160"/>
-        </w:tabs>
-        <w:rPr>
-          <w:rFonts w:ascii="Century Gothic" w:hAnsi="Century Gothic"/>
-        </w:rPr>
-      </w:pPr>
-    </w:p>
-    <w:p>
-      <w:pPr>
-        <w:tabs>
-          <w:tab w:val="left" w:pos="2160"/>
-        </w:tabs>
-        <w:rPr>
-          <w:rFonts w:ascii="Century Gothic" w:hAnsi="Century Gothic"/>
-        </w:rPr>
-      </w:pPr>
-    </w:p>
-    <w:p>
-      <w:pPr>
-        <w:tabs>
-          <w:tab w:val="left" w:pos="2160"/>
-        </w:tabs>
-        <w:rPr>
-          <w:rFonts w:ascii="Century Gothic" w:hAnsi="Century Gothic"/>
-        </w:rPr>
-      </w:pPr>
-    </w:p>
-    <w:p>
-      <w:pPr>
-        <w:tabs>
-          <w:tab w:val="left" w:pos="2160"/>
-        </w:tabs>
-        <w:rPr>
-          <w:rFonts w:ascii="Century Gothic" w:hAnsi="Century Gothic"/>
-          <w:sz w:val="40"/>
-          <w:szCs w:val="40"/>
-        </w:rPr>
-      </w:pPr>
-    </w:p>
-    <w:p>
-      <w:pPr>
-        <w:tabs>
-          <w:tab w:val="left" w:pos="2160"/>
-        </w:tabs>
-        <w:rPr>
-          <w:rFonts w:ascii="Century Gothic" w:hAnsi="Century Gothic"/>
-        </w:rPr>
-      </w:pPr>
-    </w:p>
-    <w:p>
-      <w:pPr>
-        <w:tabs>
-          <w:tab w:val="left" w:pos="2160"/>
-        </w:tabs>
-        <w:rPr>
-          <w:rFonts w:ascii="Century Gothic" w:hAnsi="Century Gothic"/>
-        </w:rPr>
-      </w:pPr>
-    </w:p>
-    <w:p>
-      <w:pPr>
-        <w:tabs>
-          <w:tab w:val="left" w:pos="2160"/>
-        </w:tabs>
-        <w:rPr>
-          <w:rFonts w:ascii="Century Gothic" w:hAnsi="Century Gothic"/>
-        </w:rPr>
-      </w:pPr>
-    </w:p>
-    <w:p>
-      <w:pPr>
-        <w:tabs>
-          <w:tab w:val="left" w:pos="2160"/>
-        </w:tabs>
-        <w:rPr>
-          <w:rFonts w:ascii="Century Gothic" w:hAnsi="Century Gothic"/>
-        </w:rPr>
-      </w:pPr>
-    </w:p>
-    <w:p>
-      <w:pPr>
-        <w:tabs>
-          <w:tab w:val="left" w:pos="2160"/>
-        </w:tabs>
-        <w:rPr>
-          <w:rFonts w:ascii="Gill Sans MT" w:hAnsi="Gill Sans MT"/>
-        </w:rPr>
-      </w:pPr>
-    </w:p>
-    <w:p>
-      <w:pPr>
-        <w:tabs>
-          <w:tab w:val="left" w:pos="2160"/>
-        </w:tabs>
-        <w:rPr>
-          <w:rFonts w:ascii="Gill Sans MT" w:hAnsi="Gill Sans MT"/>
-        </w:rPr>
-      </w:pPr>
-    </w:p>
-    <w:p>
-      <w:pPr>
-        <w:tabs>
-          <w:tab w:val="left" w:pos="2160"/>
-        </w:tabs>
-        <w:rPr>
-          <w:rFonts w:ascii="Gill Sans MT" w:hAnsi="Gill Sans MT"/>
-        </w:rPr>
-      </w:pPr>
-      <w:r>
-        <w:rPr>
-          <w:rFonts w:ascii="Gill Sans MT" w:hAnsi="Gill Sans MT"/>
-        </w:rPr>
-        <w:t xml:space="preserve"> </w:t>
-      </w:r>
-    </w:p>
-    <w:p>
-      <w:pPr>
-        <w:tabs>
-          <w:tab w:val="left" w:pos="2160"/>
-        </w:tabs>
       </w:pPr>
       <w:r>
         <w:br w:type="page"/>
@@ -1024,13 +1333,141 @@
       </w:pPr>
     </w:p>
     <w:sectPr>
+      <w:footerReference w:type="even" r:id="rId9"/>
+      <w:footerReference w:type="default" r:id="rId10"/>
       <w:pgSz w:w="11900" w:h="16840"/>
       <w:pgMar w:top="0" w:right="1800" w:bottom="10" w:left="1800" w:header="708" w:footer="708" w:gutter="0"/>
+      <w:pgNumType w:start="0"/>
       <w:cols w:space="708"/>
       <w:docGrid w:linePitch="360"/>
     </w:sectPr>
   </w:body>
 </w:document>
+</file>
+
+<file path=word/endnotes.xml><?xml version="1.0" encoding="utf-8"?>
+<w:endnotes xmlns:wpc="http://schemas.microsoft.com/office/word/2010/wordprocessingCanvas" xmlns:mo="http://schemas.microsoft.com/office/mac/office/2008/main" xmlns:mc="http://schemas.openxmlformats.org/markup-compatibility/2006" xmlns:mv="urn:schemas-microsoft-com:mac:vml" xmlns:o="urn:schemas-microsoft-com:office:office" xmlns:r="http://schemas.openxmlformats.org/officeDocument/2006/relationships" xmlns:m="http://schemas.openxmlformats.org/officeDocument/2006/math" xmlns:v="urn:schemas-microsoft-com:vml" xmlns:wp14="http://schemas.microsoft.com/office/word/2010/wordprocessingDrawing" xmlns:wp="http://schemas.openxmlformats.org/drawingml/2006/wordprocessingDrawing" xmlns:w10="urn:schemas-microsoft-com:office:word" xmlns:w="http://schemas.openxmlformats.org/wordprocessingml/2006/main" xmlns:w14="http://schemas.microsoft.com/office/word/2010/wordml" xmlns:wpg="http://schemas.microsoft.com/office/word/2010/wordprocessingGroup" xmlns:wpi="http://schemas.microsoft.com/office/word/2010/wordprocessingInk" xmlns:wne="http://schemas.microsoft.com/office/word/2006/wordml" xmlns:wps="http://schemas.microsoft.com/office/word/2010/wordprocessingShape" mc:Ignorable="w14 wp14">
+  <w:endnote w:type="separator" w:id="-1">
+    <w:p>
+      <w:r>
+        <w:separator/>
+      </w:r>
+    </w:p>
+  </w:endnote>
+  <w:endnote w:type="continuationSeparator" w:id="0">
+    <w:p>
+      <w:r>
+        <w:continuationSeparator/>
+      </w:r>
+    </w:p>
+  </w:endnote>
+</w:endnotes>
+</file>
+
+<file path=word/footer1.xml><?xml version="1.0" encoding="utf-8"?>
+<w:ftr xmlns:wpc="http://schemas.microsoft.com/office/word/2010/wordprocessingCanvas" xmlns:mo="http://schemas.microsoft.com/office/mac/office/2008/main" xmlns:mc="http://schemas.openxmlformats.org/markup-compatibility/2006" xmlns:mv="urn:schemas-microsoft-com:mac:vml" xmlns:o="urn:schemas-microsoft-com:office:office" xmlns:r="http://schemas.openxmlformats.org/officeDocument/2006/relationships" xmlns:m="http://schemas.openxmlformats.org/officeDocument/2006/math" xmlns:v="urn:schemas-microsoft-com:vml" xmlns:wp14="http://schemas.microsoft.com/office/word/2010/wordprocessingDrawing" xmlns:wp="http://schemas.openxmlformats.org/drawingml/2006/wordprocessingDrawing" xmlns:w10="urn:schemas-microsoft-com:office:word" xmlns:w="http://schemas.openxmlformats.org/wordprocessingml/2006/main" xmlns:w14="http://schemas.microsoft.com/office/word/2010/wordml" xmlns:wpg="http://schemas.microsoft.com/office/word/2010/wordprocessingGroup" xmlns:wpi="http://schemas.microsoft.com/office/word/2010/wordprocessingInk" xmlns:wne="http://schemas.microsoft.com/office/word/2006/wordml" xmlns:wps="http://schemas.microsoft.com/office/word/2010/wordprocessingShape" mc:Ignorable="w14 wp14">
+  <w:p>
+    <w:pPr>
+      <w:pStyle w:val="Footer"/>
+      <w:framePr w:wrap="around" w:vAnchor="text" w:hAnchor="margin" w:xAlign="center" w:y="1"/>
+      <w:rPr>
+        <w:rStyle w:val="PageNumber"/>
+      </w:rPr>
+    </w:pPr>
+    <w:r>
+      <w:rPr>
+        <w:rStyle w:val="PageNumber"/>
+      </w:rPr>
+      <w:fldChar w:fldCharType="begin"/>
+    </w:r>
+    <w:r>
+      <w:rPr>
+        <w:rStyle w:val="PageNumber"/>
+      </w:rPr>
+      <w:instrText xml:space="preserve">PAGE  </w:instrText>
+    </w:r>
+    <w:r>
+      <w:rPr>
+        <w:rStyle w:val="PageNumber"/>
+      </w:rPr>
+      <w:fldChar w:fldCharType="end"/>
+    </w:r>
+  </w:p>
+  <w:p>
+    <w:pPr>
+      <w:pStyle w:val="Footer"/>
+    </w:pPr>
+  </w:p>
+</w:ftr>
+</file>
+
+<file path=word/footer2.xml><?xml version="1.0" encoding="utf-8"?>
+<w:ftr xmlns:wpc="http://schemas.microsoft.com/office/word/2010/wordprocessingCanvas" xmlns:mo="http://schemas.microsoft.com/office/mac/office/2008/main" xmlns:mc="http://schemas.openxmlformats.org/markup-compatibility/2006" xmlns:mv="urn:schemas-microsoft-com:mac:vml" xmlns:o="urn:schemas-microsoft-com:office:office" xmlns:r="http://schemas.openxmlformats.org/officeDocument/2006/relationships" xmlns:m="http://schemas.openxmlformats.org/officeDocument/2006/math" xmlns:v="urn:schemas-microsoft-com:vml" xmlns:wp14="http://schemas.microsoft.com/office/word/2010/wordprocessingDrawing" xmlns:wp="http://schemas.openxmlformats.org/drawingml/2006/wordprocessingDrawing" xmlns:w10="urn:schemas-microsoft-com:office:word" xmlns:w="http://schemas.openxmlformats.org/wordprocessingml/2006/main" xmlns:w14="http://schemas.microsoft.com/office/word/2010/wordml" xmlns:wpg="http://schemas.microsoft.com/office/word/2010/wordprocessingGroup" xmlns:wpi="http://schemas.microsoft.com/office/word/2010/wordprocessingInk" xmlns:wne="http://schemas.microsoft.com/office/word/2006/wordml" xmlns:wps="http://schemas.microsoft.com/office/word/2010/wordprocessingShape" mc:Ignorable="w14 wp14">
+  <w:p>
+    <w:pPr>
+      <w:pStyle w:val="Footer"/>
+      <w:framePr w:wrap="around" w:vAnchor="text" w:hAnchor="margin" w:xAlign="center" w:y="1"/>
+      <w:rPr>
+        <w:rStyle w:val="PageNumber"/>
+      </w:rPr>
+    </w:pPr>
+    <w:r>
+      <w:rPr>
+        <w:rStyle w:val="PageNumber"/>
+      </w:rPr>
+      <w:fldChar w:fldCharType="begin"/>
+    </w:r>
+    <w:r>
+      <w:rPr>
+        <w:rStyle w:val="PageNumber"/>
+      </w:rPr>
+      <w:instrText xml:space="preserve">PAGE  </w:instrText>
+    </w:r>
+    <w:r>
+      <w:rPr>
+        <w:rStyle w:val="PageNumber"/>
+      </w:rPr>
+      <w:fldChar w:fldCharType="separate"/>
+    </w:r>
+    <w:r>
+      <w:rPr>
+        <w:rStyle w:val="PageNumber"/>
+        <w:noProof/>
+      </w:rPr>
+      <w:t>0</w:t>
+    </w:r>
+    <w:r>
+      <w:rPr>
+        <w:rStyle w:val="PageNumber"/>
+      </w:rPr>
+      <w:fldChar w:fldCharType="end"/>
+    </w:r>
+  </w:p>
+  <w:p>
+    <w:pPr>
+      <w:pStyle w:val="Footer"/>
+    </w:pPr>
+  </w:p>
+</w:ftr>
+</file>
+
+<file path=word/footnotes.xml><?xml version="1.0" encoding="utf-8"?>
+<w:footnotes xmlns:wpc="http://schemas.microsoft.com/office/word/2010/wordprocessingCanvas" xmlns:mo="http://schemas.microsoft.com/office/mac/office/2008/main" xmlns:mc="http://schemas.openxmlformats.org/markup-compatibility/2006" xmlns:mv="urn:schemas-microsoft-com:mac:vml" xmlns:o="urn:schemas-microsoft-com:office:office" xmlns:r="http://schemas.openxmlformats.org/officeDocument/2006/relationships" xmlns:m="http://schemas.openxmlformats.org/officeDocument/2006/math" xmlns:v="urn:schemas-microsoft-com:vml" xmlns:wp14="http://schemas.microsoft.com/office/word/2010/wordprocessingDrawing" xmlns:wp="http://schemas.openxmlformats.org/drawingml/2006/wordprocessingDrawing" xmlns:w10="urn:schemas-microsoft-com:office:word" xmlns:w="http://schemas.openxmlformats.org/wordprocessingml/2006/main" xmlns:w14="http://schemas.microsoft.com/office/word/2010/wordml" xmlns:wpg="http://schemas.microsoft.com/office/word/2010/wordprocessingGroup" xmlns:wpi="http://schemas.microsoft.com/office/word/2010/wordprocessingInk" xmlns:wne="http://schemas.microsoft.com/office/word/2006/wordml" xmlns:wps="http://schemas.microsoft.com/office/word/2010/wordprocessingShape" mc:Ignorable="w14 wp14">
+  <w:footnote w:type="separator" w:id="-1">
+    <w:p>
+      <w:r>
+        <w:separator/>
+      </w:r>
+    </w:p>
+  </w:footnote>
+  <w:footnote w:type="continuationSeparator" w:id="0">
+    <w:p>
+      <w:r>
+        <w:continuationSeparator/>
+      </w:r>
+    </w:p>
+  </w:footnote>
+</w:footnotes>
 </file>
 
 <file path=word/styles.xml><?xml version="1.0" encoding="utf-8"?>
@@ -1192,7 +1629,6 @@
   <w:style w:type="character" w:default="1" w:styleId="DefaultParagraphFont">
     <w:name w:val="Default Paragraph Font"/>
     <w:uiPriority w:val="1"/>
-    <w:semiHidden/>
     <w:unhideWhenUsed/>
   </w:style>
   <w:style w:type="table" w:default="1" w:styleId="TableNormal">
@@ -1242,6 +1678,35 @@
       <w:sz w:val="18"/>
       <w:szCs w:val="18"/>
     </w:rPr>
+  </w:style>
+  <w:style w:type="paragraph" w:styleId="Footer">
+    <w:name w:val="footer"/>
+    <w:basedOn w:val="Normal"/>
+    <w:link w:val="FooterChar"/>
+    <w:uiPriority w:val="99"/>
+    <w:unhideWhenUsed/>
+    <w:rsid w:val="00E40536"/>
+    <w:pPr>
+      <w:tabs>
+        <w:tab w:val="center" w:pos="4320"/>
+        <w:tab w:val="right" w:pos="8640"/>
+      </w:tabs>
+    </w:pPr>
+  </w:style>
+  <w:style w:type="character" w:customStyle="1" w:styleId="FooterChar">
+    <w:name w:val="Footer Char"/>
+    <w:basedOn w:val="DefaultParagraphFont"/>
+    <w:link w:val="Footer"/>
+    <w:uiPriority w:val="99"/>
+    <w:rsid w:val="00E40536"/>
+  </w:style>
+  <w:style w:type="character" w:styleId="PageNumber">
+    <w:name w:val="page number"/>
+    <w:basedOn w:val="DefaultParagraphFont"/>
+    <w:uiPriority w:val="99"/>
+    <w:semiHidden/>
+    <w:unhideWhenUsed/>
+    <w:rsid w:val="00E40536"/>
   </w:style>
 </w:styles>
 </file>
@@ -1405,7 +1870,6 @@
   <w:style w:type="character" w:default="1" w:styleId="DefaultParagraphFont">
     <w:name w:val="Default Paragraph Font"/>
     <w:uiPriority w:val="1"/>
-    <w:semiHidden/>
     <w:unhideWhenUsed/>
   </w:style>
   <w:style w:type="table" w:default="1" w:styleId="TableNormal">
@@ -1455,6 +1919,35 @@
       <w:sz w:val="18"/>
       <w:szCs w:val="18"/>
     </w:rPr>
+  </w:style>
+  <w:style w:type="paragraph" w:styleId="Footer">
+    <w:name w:val="footer"/>
+    <w:basedOn w:val="Normal"/>
+    <w:link w:val="FooterChar"/>
+    <w:uiPriority w:val="99"/>
+    <w:unhideWhenUsed/>
+    <w:rsid w:val="00E40536"/>
+    <w:pPr>
+      <w:tabs>
+        <w:tab w:val="center" w:pos="4320"/>
+        <w:tab w:val="right" w:pos="8640"/>
+      </w:tabs>
+    </w:pPr>
+  </w:style>
+  <w:style w:type="character" w:customStyle="1" w:styleId="FooterChar">
+    <w:name w:val="Footer Char"/>
+    <w:basedOn w:val="DefaultParagraphFont"/>
+    <w:link w:val="Footer"/>
+    <w:uiPriority w:val="99"/>
+    <w:rsid w:val="00E40536"/>
+  </w:style>
+  <w:style w:type="character" w:styleId="PageNumber">
+    <w:name w:val="page number"/>
+    <w:basedOn w:val="DefaultParagraphFont"/>
+    <w:uiPriority w:val="99"/>
+    <w:semiHidden/>
+    <w:unhideWhenUsed/>
+    <w:rsid w:val="00E40536"/>
   </w:style>
 </w:styles>
 </file>
@@ -1777,4 +2270,16 @@
   </a:objectDefaults>
   <a:extraClrSchemeLst/>
 </a:theme>
+</file>
+
+<file path=customXml/item1.xml><?xml version="1.0" encoding="utf-8"?>
+<b:Sources xmlns:b="http://schemas.openxmlformats.org/officeDocument/2006/bibliography" xmlns="http://schemas.openxmlformats.org/officeDocument/2006/bibliography" SelectedStyle="/APA.XSL" StyleName="APA"/>
+</file>
+
+<file path=customXml/itemProps1.xml><?xml version="1.0" encoding="utf-8"?>
+<ds:datastoreItem xmlns:ds="http://schemas.openxmlformats.org/officeDocument/2006/customXml" ds:itemID="{E835646F-219E-4144-91C4-41070B2964E2}">
+  <ds:schemaRefs>
+    <ds:schemaRef ds:uri="http://schemas.openxmlformats.org/officeDocument/2006/bibliography"/>
+  </ds:schemaRefs>
+</ds:datastoreItem>
 </file>
</xml_diff>

<commit_message>
fixed margins, added screencaps
</commit_message>
<xml_diff>
--- a/MindBrain_user_docs/user_doc_drafts/MindBrain_doc1.docx
+++ b/MindBrain_user_docs/user_doc_drafts/MindBrain_doc1.docx
@@ -1,6 +1,7 @@
 
 <file path=word/document.xml><?xml version="1.0" encoding="utf-8"?>
 <w:document xmlns:wpc="http://schemas.microsoft.com/office/word/2010/wordprocessingCanvas" xmlns:mo="http://schemas.microsoft.com/office/mac/office/2008/main" xmlns:mc="http://schemas.openxmlformats.org/markup-compatibility/2006" xmlns:mv="urn:schemas-microsoft-com:mac:vml" xmlns:o="urn:schemas-microsoft-com:office:office" xmlns:r="http://schemas.openxmlformats.org/officeDocument/2006/relationships" xmlns:m="http://schemas.openxmlformats.org/officeDocument/2006/math" xmlns:v="urn:schemas-microsoft-com:vml" xmlns:wp14="http://schemas.microsoft.com/office/word/2010/wordprocessingDrawing" xmlns:wp="http://schemas.openxmlformats.org/drawingml/2006/wordprocessingDrawing" xmlns:w10="urn:schemas-microsoft-com:office:word" xmlns:w="http://schemas.openxmlformats.org/wordprocessingml/2006/main" xmlns:w14="http://schemas.microsoft.com/office/word/2010/wordml" xmlns:wpg="http://schemas.microsoft.com/office/word/2010/wordprocessingGroup" xmlns:wpi="http://schemas.microsoft.com/office/word/2010/wordprocessingInk" xmlns:wne="http://schemas.microsoft.com/office/word/2006/wordml" xmlns:wps="http://schemas.microsoft.com/office/word/2010/wordprocessingShape" mc:Ignorable="w14 wp14">
+  <w:background w:color="000000" w:themeColor="text1"/>
   <w:body>
     <w:p>
       <w:pPr>
@@ -265,18 +266,6 @@
           <w:rFonts w:ascii="Century Gothic" w:hAnsi="Century Gothic"/>
         </w:rPr>
       </w:pPr>
-      <w:r>
-        <w:rPr>
-          <w:rFonts w:ascii="Century Gothic" w:hAnsi="Century Gothic"/>
-        </w:rPr>
-        <w:t xml:space="preserve">In order to use the MindBrain with Ableton Live and the MindBrain Max for Live Software </w:t>
-      </w:r>
-      <w:r>
-        <w:rPr>
-          <w:rFonts w:ascii="Century Gothic" w:hAnsi="Century Gothic"/>
-        </w:rPr>
-        <w:t>Package,</w:t>
-      </w:r>
     </w:p>
     <w:p>
       <w:pPr>
@@ -306,370 +295,370 @@
         </w:rPr>
         <w:br w:type="page"/>
       </w:r>
-    </w:p>
-    <w:p>
-      <w:pPr>
-        <w:tabs>
-          <w:tab w:val="left" w:pos="2160"/>
-        </w:tabs>
-        <w:rPr>
-          <w:rFonts w:ascii="Century Gothic" w:hAnsi="Century Gothic"/>
-        </w:rPr>
-      </w:pPr>
-    </w:p>
-    <w:p>
-      <w:pPr>
-        <w:tabs>
-          <w:tab w:val="left" w:pos="2160"/>
-        </w:tabs>
-        <w:rPr>
-          <w:rFonts w:ascii="Century Gothic" w:hAnsi="Century Gothic"/>
-        </w:rPr>
-      </w:pPr>
-    </w:p>
-    <w:p>
-      <w:pPr>
-        <w:tabs>
-          <w:tab w:val="left" w:pos="2160"/>
-        </w:tabs>
-        <w:rPr>
-          <w:rFonts w:ascii="Century Gothic" w:hAnsi="Century Gothic"/>
-        </w:rPr>
-      </w:pPr>
-    </w:p>
-    <w:p>
-      <w:pPr>
-        <w:tabs>
-          <w:tab w:val="left" w:pos="2160"/>
-        </w:tabs>
-        <w:rPr>
-          <w:rFonts w:ascii="Century Gothic" w:hAnsi="Century Gothic"/>
-        </w:rPr>
-      </w:pPr>
-    </w:p>
-    <w:p>
-      <w:pPr>
-        <w:tabs>
-          <w:tab w:val="left" w:pos="2160"/>
-        </w:tabs>
-        <w:rPr>
-          <w:rFonts w:ascii="Century Gothic" w:hAnsi="Century Gothic"/>
-        </w:rPr>
-      </w:pPr>
-    </w:p>
-    <w:p>
-      <w:pPr>
-        <w:tabs>
-          <w:tab w:val="left" w:pos="2160"/>
-        </w:tabs>
-        <w:rPr>
-          <w:rFonts w:ascii="Century Gothic" w:hAnsi="Century Gothic"/>
-          <w:sz w:val="40"/>
-          <w:szCs w:val="40"/>
-        </w:rPr>
-      </w:pPr>
-      <w:r>
-        <w:rPr>
-          <w:rFonts w:ascii="Century Gothic" w:hAnsi="Century Gothic"/>
-          <w:sz w:val="40"/>
-          <w:szCs w:val="40"/>
-        </w:rPr>
-        <w:t xml:space="preserve">Max for Live </w:t>
-      </w:r>
-      <w:r>
-        <w:rPr>
-          <w:rFonts w:ascii="Century Gothic" w:hAnsi="Century Gothic"/>
-          <w:sz w:val="40"/>
-          <w:szCs w:val="40"/>
-        </w:rPr>
-        <w:t>Software</w:t>
-      </w:r>
-      <w:r>
-        <w:rPr>
-          <w:rFonts w:ascii="Century Gothic" w:hAnsi="Century Gothic"/>
-          <w:sz w:val="40"/>
-          <w:szCs w:val="40"/>
-        </w:rPr>
-        <w:t xml:space="preserve"> Package</w:t>
-      </w:r>
-      <w:r>
-        <w:rPr>
-          <w:rFonts w:ascii="Century Gothic" w:hAnsi="Century Gothic"/>
-          <w:sz w:val="40"/>
-          <w:szCs w:val="40"/>
-        </w:rPr>
-        <w:t xml:space="preserve"> </w:t>
-      </w:r>
-    </w:p>
-    <w:p>
-      <w:pPr>
-        <w:tabs>
-          <w:tab w:val="left" w:pos="2160"/>
-        </w:tabs>
-        <w:rPr>
-          <w:rFonts w:ascii="Century Gothic" w:hAnsi="Century Gothic"/>
-        </w:rPr>
-      </w:pPr>
-    </w:p>
-    <w:p>
-      <w:pPr>
-        <w:tabs>
-          <w:tab w:val="left" w:pos="2160"/>
-        </w:tabs>
-        <w:rPr>
-          <w:rFonts w:ascii="Century Gothic" w:hAnsi="Century Gothic"/>
-        </w:rPr>
-      </w:pPr>
-    </w:p>
-    <w:p>
-      <w:pPr>
-        <w:tabs>
-          <w:tab w:val="left" w:pos="2160"/>
-        </w:tabs>
-        <w:rPr>
-          <w:rFonts w:ascii="Century Gothic" w:hAnsi="Century Gothic"/>
-        </w:rPr>
-      </w:pPr>
-      <w:r>
-        <w:rPr>
-          <w:rFonts w:ascii="Century Gothic" w:hAnsi="Century Gothic"/>
-        </w:rPr>
-        <w:t>We have created a software package to use with the MindBrain in Max for Live, which contains a number of utility modules that allow one to take control of fundamental aspects of a modular system such as pitch, envelopes and gates. We have also included a number of more esoteric devices to facilitate more experi</w:t>
-      </w:r>
-      <w:r>
-        <w:rPr>
-          <w:rFonts w:ascii="Century Gothic" w:hAnsi="Century Gothic"/>
-        </w:rPr>
-        <w:t>mental compositional practices. This is a brief overview of the devices in the MindBrain Software Package and how they can be used -</w:t>
-      </w:r>
-    </w:p>
-    <w:p>
-      <w:pPr>
-        <w:tabs>
-          <w:tab w:val="left" w:pos="2160"/>
-        </w:tabs>
-        <w:rPr>
-          <w:rFonts w:ascii="Century Gothic" w:hAnsi="Century Gothic"/>
-        </w:rPr>
-      </w:pPr>
-    </w:p>
-    <w:p>
-      <w:pPr>
-        <w:tabs>
-          <w:tab w:val="left" w:pos="2160"/>
-        </w:tabs>
-        <w:rPr>
-          <w:rFonts w:ascii="Century Gothic" w:hAnsi="Century Gothic"/>
-        </w:rPr>
-      </w:pPr>
-    </w:p>
-    <w:p>
-      <w:pPr>
-        <w:tabs>
-          <w:tab w:val="left" w:pos="2160"/>
-        </w:tabs>
-        <w:rPr>
-          <w:rFonts w:ascii="Century Gothic" w:hAnsi="Century Gothic"/>
-          <w:sz w:val="40"/>
-          <w:szCs w:val="40"/>
-        </w:rPr>
-      </w:pPr>
-      <w:r>
-        <w:rPr>
-          <w:rFonts w:ascii="Century Gothic" w:hAnsi="Century Gothic"/>
-          <w:sz w:val="40"/>
-          <w:szCs w:val="40"/>
-        </w:rPr>
-        <w:t xml:space="preserve">MindBrain </w:t>
-      </w:r>
-      <w:r>
-        <w:rPr>
-          <w:rFonts w:ascii="Century Gothic" w:hAnsi="Century Gothic"/>
-          <w:sz w:val="40"/>
-          <w:szCs w:val="40"/>
-        </w:rPr>
-        <w:t>Pitch Calibration Tools</w:t>
-      </w:r>
-    </w:p>
-    <w:p>
-      <w:pPr>
-        <w:tabs>
-          <w:tab w:val="left" w:pos="2160"/>
-        </w:tabs>
-        <w:rPr>
-          <w:rFonts w:ascii="Century Gothic" w:hAnsi="Century Gothic"/>
-        </w:rPr>
-      </w:pPr>
-    </w:p>
-    <w:p>
-      <w:pPr>
-        <w:tabs>
-          <w:tab w:val="left" w:pos="2160"/>
-        </w:tabs>
-        <w:rPr>
-          <w:rFonts w:ascii="Century Gothic" w:hAnsi="Century Gothic"/>
-        </w:rPr>
-      </w:pPr>
-    </w:p>
-    <w:p>
-      <w:pPr>
-        <w:tabs>
-          <w:tab w:val="left" w:pos="2160"/>
-        </w:tabs>
-        <w:rPr>
-          <w:rFonts w:ascii="Century Gothic" w:hAnsi="Century Gothic"/>
-        </w:rPr>
-      </w:pPr>
-      <w:r>
-        <w:rPr>
-          <w:rFonts w:ascii="Century Gothic" w:hAnsi="Century Gothic"/>
-        </w:rPr>
-        <w:t>The first pair of devices in the MindBrain Software Package is to allow the user to tune oscillators in a modular system and control them using pitch information from Live. This system allows for reliable tuning between multiple oscillators and software instruments if used correctly.</w:t>
-      </w:r>
-    </w:p>
-    <w:p>
-      <w:pPr>
-        <w:tabs>
-          <w:tab w:val="left" w:pos="2160"/>
-        </w:tabs>
-        <w:rPr>
-          <w:rFonts w:ascii="Century Gothic" w:hAnsi="Century Gothic"/>
-        </w:rPr>
-      </w:pPr>
-    </w:p>
-    <w:p>
-      <w:pPr>
-        <w:tabs>
-          <w:tab w:val="left" w:pos="2160"/>
-        </w:tabs>
-        <w:rPr>
-          <w:rFonts w:ascii="Century Gothic" w:hAnsi="Century Gothic"/>
-        </w:rPr>
-      </w:pPr>
-    </w:p>
-    <w:p>
-      <w:pPr>
-        <w:tabs>
-          <w:tab w:val="left" w:pos="2160"/>
-        </w:tabs>
-        <w:rPr>
-          <w:rFonts w:ascii="Century Gothic" w:hAnsi="Century Gothic"/>
-          <w:sz w:val="40"/>
-          <w:szCs w:val="40"/>
-        </w:rPr>
-      </w:pPr>
-      <w:r>
-        <w:rPr>
-          <w:rFonts w:ascii="Century Gothic" w:hAnsi="Century Gothic"/>
-          <w:sz w:val="40"/>
-          <w:szCs w:val="40"/>
-        </w:rPr>
-        <w:t>MindBrain Pitch Calibrator</w:t>
-      </w:r>
-    </w:p>
-    <w:p>
-      <w:pPr>
-        <w:tabs>
-          <w:tab w:val="left" w:pos="2160"/>
-        </w:tabs>
-        <w:rPr>
-          <w:rFonts w:ascii="Century Gothic" w:hAnsi="Century Gothic"/>
-        </w:rPr>
-      </w:pPr>
-    </w:p>
-    <w:p>
-      <w:pPr>
-        <w:tabs>
-          <w:tab w:val="left" w:pos="2160"/>
-        </w:tabs>
-        <w:rPr>
-          <w:rFonts w:ascii="Century Gothic" w:hAnsi="Century Gothic"/>
-        </w:rPr>
-      </w:pPr>
-    </w:p>
-    <w:p>
-      <w:pPr>
-        <w:tabs>
-          <w:tab w:val="left" w:pos="2160"/>
-        </w:tabs>
-        <w:rPr>
-          <w:rFonts w:ascii="Century Gothic" w:hAnsi="Century Gothic"/>
-        </w:rPr>
-      </w:pPr>
-      <w:r>
-        <w:rPr>
-          <w:rFonts w:ascii="Century Gothic" w:hAnsi="Century Gothic"/>
-        </w:rPr>
-        <w:t xml:space="preserve">The first of the two devices is the MindBrain Pitch </w:t>
-      </w:r>
-      <w:r>
-        <w:rPr>
-          <w:rFonts w:ascii="Century Gothic" w:hAnsi="Century Gothic"/>
-        </w:rPr>
-        <w:t xml:space="preserve">Calibrator. First, </w:t>
-      </w:r>
-    </w:p>
-    <w:p>
-      <w:pPr>
-        <w:tabs>
-          <w:tab w:val="left" w:pos="2160"/>
-        </w:tabs>
-        <w:rPr>
-          <w:rFonts w:ascii="Century Gothic" w:hAnsi="Century Gothic"/>
-        </w:rPr>
-      </w:pPr>
-    </w:p>
-    <w:p>
-      <w:pPr>
-        <w:tabs>
-          <w:tab w:val="left" w:pos="2160"/>
-        </w:tabs>
-        <w:rPr>
-          <w:rFonts w:ascii="Century Gothic" w:hAnsi="Century Gothic"/>
-        </w:rPr>
-      </w:pPr>
-    </w:p>
-    <w:p>
-      <w:pPr>
-        <w:tabs>
-          <w:tab w:val="left" w:pos="2160"/>
-        </w:tabs>
-        <w:rPr>
-          <w:rFonts w:ascii="Century Gothic" w:hAnsi="Century Gothic"/>
-          <w:sz w:val="40"/>
-          <w:szCs w:val="40"/>
-        </w:rPr>
-      </w:pPr>
-      <w:r>
-        <w:rPr>
-          <w:rFonts w:ascii="Century Gothic" w:hAnsi="Century Gothic"/>
-          <w:sz w:val="40"/>
-          <w:szCs w:val="40"/>
-        </w:rPr>
-        <w:t>MindBrain Pitch &amp; Gate Out</w:t>
-      </w:r>
-    </w:p>
-    <w:p>
-      <w:pPr>
-        <w:tabs>
-          <w:tab w:val="left" w:pos="2160"/>
-        </w:tabs>
-        <w:rPr>
-          <w:rFonts w:ascii="Century Gothic" w:hAnsi="Century Gothic"/>
-        </w:rPr>
-      </w:pPr>
-    </w:p>
-    <w:p>
-      <w:pPr>
-        <w:tabs>
-          <w:tab w:val="left" w:pos="2160"/>
-        </w:tabs>
-        <w:rPr>
-          <w:rFonts w:ascii="Century Gothic" w:hAnsi="Century Gothic"/>
-        </w:rPr>
-      </w:pPr>
       <w:bookmarkStart w:id="0" w:name="_GoBack"/>
       <w:bookmarkEnd w:id="0"/>
+    </w:p>
+    <w:p>
+      <w:pPr>
+        <w:tabs>
+          <w:tab w:val="left" w:pos="2160"/>
+        </w:tabs>
+        <w:rPr>
+          <w:rFonts w:ascii="Century Gothic" w:hAnsi="Century Gothic"/>
+        </w:rPr>
+      </w:pPr>
+    </w:p>
+    <w:p>
+      <w:pPr>
+        <w:tabs>
+          <w:tab w:val="left" w:pos="2160"/>
+        </w:tabs>
+        <w:rPr>
+          <w:rFonts w:ascii="Century Gothic" w:hAnsi="Century Gothic"/>
+        </w:rPr>
+      </w:pPr>
+    </w:p>
+    <w:p>
+      <w:pPr>
+        <w:tabs>
+          <w:tab w:val="left" w:pos="2160"/>
+        </w:tabs>
+        <w:rPr>
+          <w:rFonts w:ascii="Century Gothic" w:hAnsi="Century Gothic"/>
+        </w:rPr>
+      </w:pPr>
+    </w:p>
+    <w:p>
+      <w:pPr>
+        <w:tabs>
+          <w:tab w:val="left" w:pos="2160"/>
+        </w:tabs>
+        <w:rPr>
+          <w:rFonts w:ascii="Century Gothic" w:hAnsi="Century Gothic"/>
+        </w:rPr>
+      </w:pPr>
+    </w:p>
+    <w:p>
+      <w:pPr>
+        <w:tabs>
+          <w:tab w:val="left" w:pos="2160"/>
+        </w:tabs>
+        <w:rPr>
+          <w:rFonts w:ascii="Century Gothic" w:hAnsi="Century Gothic"/>
+        </w:rPr>
+      </w:pPr>
+    </w:p>
+    <w:p>
+      <w:pPr>
+        <w:tabs>
+          <w:tab w:val="left" w:pos="2160"/>
+        </w:tabs>
+        <w:rPr>
+          <w:rFonts w:ascii="Century Gothic" w:hAnsi="Century Gothic"/>
+          <w:sz w:val="40"/>
+          <w:szCs w:val="40"/>
+        </w:rPr>
+      </w:pPr>
+      <w:r>
+        <w:rPr>
+          <w:rFonts w:ascii="Century Gothic" w:hAnsi="Century Gothic"/>
+          <w:sz w:val="40"/>
+          <w:szCs w:val="40"/>
+        </w:rPr>
+        <w:t xml:space="preserve">Max for Live </w:t>
+      </w:r>
+      <w:r>
+        <w:rPr>
+          <w:rFonts w:ascii="Century Gothic" w:hAnsi="Century Gothic"/>
+          <w:sz w:val="40"/>
+          <w:szCs w:val="40"/>
+        </w:rPr>
+        <w:t>Software</w:t>
+      </w:r>
+      <w:r>
+        <w:rPr>
+          <w:rFonts w:ascii="Century Gothic" w:hAnsi="Century Gothic"/>
+          <w:sz w:val="40"/>
+          <w:szCs w:val="40"/>
+        </w:rPr>
+        <w:t xml:space="preserve"> Package</w:t>
+      </w:r>
+      <w:r>
+        <w:rPr>
+          <w:rFonts w:ascii="Century Gothic" w:hAnsi="Century Gothic"/>
+          <w:sz w:val="40"/>
+          <w:szCs w:val="40"/>
+        </w:rPr>
+        <w:t xml:space="preserve"> </w:t>
+      </w:r>
+    </w:p>
+    <w:p>
+      <w:pPr>
+        <w:tabs>
+          <w:tab w:val="left" w:pos="2160"/>
+        </w:tabs>
+        <w:rPr>
+          <w:rFonts w:ascii="Century Gothic" w:hAnsi="Century Gothic"/>
+        </w:rPr>
+      </w:pPr>
+    </w:p>
+    <w:p>
+      <w:pPr>
+        <w:tabs>
+          <w:tab w:val="left" w:pos="2160"/>
+        </w:tabs>
+        <w:rPr>
+          <w:rFonts w:ascii="Century Gothic" w:hAnsi="Century Gothic"/>
+        </w:rPr>
+      </w:pPr>
+    </w:p>
+    <w:p>
+      <w:pPr>
+        <w:tabs>
+          <w:tab w:val="left" w:pos="2160"/>
+        </w:tabs>
+        <w:rPr>
+          <w:rFonts w:ascii="Century Gothic" w:hAnsi="Century Gothic"/>
+        </w:rPr>
+      </w:pPr>
+      <w:r>
+        <w:rPr>
+          <w:rFonts w:ascii="Century Gothic" w:hAnsi="Century Gothic"/>
+        </w:rPr>
+        <w:t>We have created a software package to use with the MindBrain in Max for Live, which contains a number of utility modules that allow one to take control of fundamental aspects of a modular system such as pitch, envelopes and gates. We have also included a number of more esoteric devices to facilitate more experi</w:t>
+      </w:r>
+      <w:r>
+        <w:rPr>
+          <w:rFonts w:ascii="Century Gothic" w:hAnsi="Century Gothic"/>
+        </w:rPr>
+        <w:t>mental compositional practices. This is a brief overview of the devices in the MindBrain Software Package and how they can be used -</w:t>
+      </w:r>
+    </w:p>
+    <w:p>
+      <w:pPr>
+        <w:tabs>
+          <w:tab w:val="left" w:pos="2160"/>
+        </w:tabs>
+        <w:rPr>
+          <w:rFonts w:ascii="Century Gothic" w:hAnsi="Century Gothic"/>
+        </w:rPr>
+      </w:pPr>
+    </w:p>
+    <w:p>
+      <w:pPr>
+        <w:tabs>
+          <w:tab w:val="left" w:pos="2160"/>
+        </w:tabs>
+        <w:rPr>
+          <w:rFonts w:ascii="Century Gothic" w:hAnsi="Century Gothic"/>
+        </w:rPr>
+      </w:pPr>
+    </w:p>
+    <w:p>
+      <w:pPr>
+        <w:tabs>
+          <w:tab w:val="left" w:pos="2160"/>
+        </w:tabs>
+        <w:rPr>
+          <w:rFonts w:ascii="Century Gothic" w:hAnsi="Century Gothic"/>
+          <w:sz w:val="40"/>
+          <w:szCs w:val="40"/>
+        </w:rPr>
+      </w:pPr>
+      <w:r>
+        <w:rPr>
+          <w:rFonts w:ascii="Century Gothic" w:hAnsi="Century Gothic"/>
+          <w:sz w:val="40"/>
+          <w:szCs w:val="40"/>
+        </w:rPr>
+        <w:t xml:space="preserve">MindBrain </w:t>
+      </w:r>
+      <w:r>
+        <w:rPr>
+          <w:rFonts w:ascii="Century Gothic" w:hAnsi="Century Gothic"/>
+          <w:sz w:val="40"/>
+          <w:szCs w:val="40"/>
+        </w:rPr>
+        <w:t>Pitch Calibration Tools</w:t>
+      </w:r>
+    </w:p>
+    <w:p>
+      <w:pPr>
+        <w:tabs>
+          <w:tab w:val="left" w:pos="2160"/>
+        </w:tabs>
+        <w:rPr>
+          <w:rFonts w:ascii="Century Gothic" w:hAnsi="Century Gothic"/>
+        </w:rPr>
+      </w:pPr>
+    </w:p>
+    <w:p>
+      <w:pPr>
+        <w:tabs>
+          <w:tab w:val="left" w:pos="2160"/>
+        </w:tabs>
+        <w:rPr>
+          <w:rFonts w:ascii="Century Gothic" w:hAnsi="Century Gothic"/>
+        </w:rPr>
+      </w:pPr>
+    </w:p>
+    <w:p>
+      <w:pPr>
+        <w:tabs>
+          <w:tab w:val="left" w:pos="2160"/>
+        </w:tabs>
+        <w:rPr>
+          <w:rFonts w:ascii="Century Gothic" w:hAnsi="Century Gothic"/>
+        </w:rPr>
+      </w:pPr>
+      <w:r>
+        <w:rPr>
+          <w:rFonts w:ascii="Century Gothic" w:hAnsi="Century Gothic"/>
+        </w:rPr>
+        <w:t>The first pair of devices in the MindBrain Software Package is to allow the user to tune oscillators in a modular system and control them using pitch information from Live. This system allows for reliable tuning between multiple oscillators and software instruments if used correctly.</w:t>
+      </w:r>
+    </w:p>
+    <w:p>
+      <w:pPr>
+        <w:tabs>
+          <w:tab w:val="left" w:pos="2160"/>
+        </w:tabs>
+        <w:rPr>
+          <w:rFonts w:ascii="Century Gothic" w:hAnsi="Century Gothic"/>
+        </w:rPr>
+      </w:pPr>
+    </w:p>
+    <w:p>
+      <w:pPr>
+        <w:tabs>
+          <w:tab w:val="left" w:pos="2160"/>
+        </w:tabs>
+        <w:rPr>
+          <w:rFonts w:ascii="Century Gothic" w:hAnsi="Century Gothic"/>
+        </w:rPr>
+      </w:pPr>
+    </w:p>
+    <w:p>
+      <w:pPr>
+        <w:tabs>
+          <w:tab w:val="left" w:pos="2160"/>
+        </w:tabs>
+        <w:rPr>
+          <w:rFonts w:ascii="Century Gothic" w:hAnsi="Century Gothic"/>
+          <w:sz w:val="40"/>
+          <w:szCs w:val="40"/>
+        </w:rPr>
+      </w:pPr>
+      <w:r>
+        <w:rPr>
+          <w:rFonts w:ascii="Century Gothic" w:hAnsi="Century Gothic"/>
+          <w:sz w:val="40"/>
+          <w:szCs w:val="40"/>
+        </w:rPr>
+        <w:t>MindBrain Pitch Calibrator</w:t>
+      </w:r>
+    </w:p>
+    <w:p>
+      <w:pPr>
+        <w:tabs>
+          <w:tab w:val="left" w:pos="2160"/>
+        </w:tabs>
+        <w:rPr>
+          <w:rFonts w:ascii="Century Gothic" w:hAnsi="Century Gothic"/>
+        </w:rPr>
+      </w:pPr>
+    </w:p>
+    <w:p>
+      <w:pPr>
+        <w:tabs>
+          <w:tab w:val="left" w:pos="2160"/>
+        </w:tabs>
+        <w:rPr>
+          <w:rFonts w:ascii="Century Gothic" w:hAnsi="Century Gothic"/>
+        </w:rPr>
+      </w:pPr>
+    </w:p>
+    <w:p>
+      <w:pPr>
+        <w:tabs>
+          <w:tab w:val="left" w:pos="2160"/>
+        </w:tabs>
+        <w:rPr>
+          <w:rFonts w:ascii="Century Gothic" w:hAnsi="Century Gothic"/>
+        </w:rPr>
+      </w:pPr>
+      <w:r>
+        <w:rPr>
+          <w:rFonts w:ascii="Century Gothic" w:hAnsi="Century Gothic"/>
+        </w:rPr>
+        <w:t xml:space="preserve">The first of the two devices is the MindBrain Pitch </w:t>
+      </w:r>
+      <w:r>
+        <w:rPr>
+          <w:rFonts w:ascii="Century Gothic" w:hAnsi="Century Gothic"/>
+        </w:rPr>
+        <w:t xml:space="preserve">Calibrator. </w:t>
+      </w:r>
+    </w:p>
+    <w:p>
+      <w:pPr>
+        <w:tabs>
+          <w:tab w:val="left" w:pos="2160"/>
+        </w:tabs>
+        <w:rPr>
+          <w:rFonts w:ascii="Century Gothic" w:hAnsi="Century Gothic"/>
+        </w:rPr>
+      </w:pPr>
+    </w:p>
+    <w:p>
+      <w:pPr>
+        <w:tabs>
+          <w:tab w:val="left" w:pos="2160"/>
+        </w:tabs>
+        <w:rPr>
+          <w:rFonts w:ascii="Century Gothic" w:hAnsi="Century Gothic"/>
+        </w:rPr>
+      </w:pPr>
+    </w:p>
+    <w:p>
+      <w:pPr>
+        <w:tabs>
+          <w:tab w:val="left" w:pos="2160"/>
+        </w:tabs>
+        <w:rPr>
+          <w:rFonts w:ascii="Century Gothic" w:hAnsi="Century Gothic"/>
+          <w:sz w:val="40"/>
+          <w:szCs w:val="40"/>
+        </w:rPr>
+      </w:pPr>
+      <w:r>
+        <w:rPr>
+          <w:rFonts w:ascii="Century Gothic" w:hAnsi="Century Gothic"/>
+          <w:sz w:val="40"/>
+          <w:szCs w:val="40"/>
+        </w:rPr>
+        <w:t>MindBrain Pitch &amp; Gate Out</w:t>
+      </w:r>
+    </w:p>
+    <w:p>
+      <w:pPr>
+        <w:tabs>
+          <w:tab w:val="left" w:pos="2160"/>
+        </w:tabs>
+        <w:rPr>
+          <w:rFonts w:ascii="Century Gothic" w:hAnsi="Century Gothic"/>
+        </w:rPr>
+      </w:pPr>
+    </w:p>
+    <w:p>
+      <w:pPr>
+        <w:tabs>
+          <w:tab w:val="left" w:pos="2160"/>
+        </w:tabs>
+        <w:rPr>
+          <w:rFonts w:ascii="Century Gothic" w:hAnsi="Century Gothic"/>
+        </w:rPr>
+      </w:pPr>
     </w:p>
     <w:p>
       <w:pPr>
@@ -2277,7 +2266,7 @@
 </file>
 
 <file path=customXml/itemProps1.xml><?xml version="1.0" encoding="utf-8"?>
-<ds:datastoreItem xmlns:ds="http://schemas.openxmlformats.org/officeDocument/2006/customXml" ds:itemID="{E835646F-219E-4144-91C4-41070B2964E2}">
+<ds:datastoreItem xmlns:ds="http://schemas.openxmlformats.org/officeDocument/2006/customXml" ds:itemID="{B0C85440-9E03-4F46-B4CD-4C3BEBF09F98}">
   <ds:schemaRefs>
     <ds:schemaRef ds:uri="http://schemas.openxmlformats.org/officeDocument/2006/bibliography"/>
   </ds:schemaRefs>

</xml_diff>